<commit_message>
rewrote pub/sub section after client consultation
</commit_message>
<xml_diff>
--- a/docs/Diffusion Cloud Manual.docx
+++ b/docs/Diffusion Cloud Manual.docx
@@ -129,6 +129,65 @@
           </w:p>
         </w:tc>
       </w:tr>
+      <w:tr>
+        <w:tc>
+          <w:tcPr>
+            <w:tcW w:w="2254" w:type="dxa"/>
+            <w:shd w:val="clear" w:color="auto" w:fill="auto"/>
+          </w:tcPr>
+          <w:p>
+            <w:r>
+              <w:t>0.2</w:t>
+            </w:r>
+          </w:p>
+        </w:tc>
+        <w:tc>
+          <w:tcPr>
+            <w:tcW w:w="2254" w:type="dxa"/>
+            <w:shd w:val="clear" w:color="auto" w:fill="auto"/>
+          </w:tcPr>
+          <w:p>
+            <w:r>
+              <w:t>14/06/2020</w:t>
+            </w:r>
+          </w:p>
+        </w:tc>
+        <w:tc>
+          <w:tcPr>
+            <w:tcW w:w="2254" w:type="dxa"/>
+            <w:shd w:val="clear" w:color="auto" w:fill="auto"/>
+          </w:tcPr>
+          <w:p>
+            <w:r>
+              <w:t xml:space="preserve">Braun </w:t>
+            </w:r>
+            <w:proofErr w:type="spellStart"/>
+            <w:r>
+              <w:t>Brelin</w:t>
+            </w:r>
+            <w:proofErr w:type="spellEnd"/>
+          </w:p>
+        </w:tc>
+        <w:tc>
+          <w:tcPr>
+            <w:tcW w:w="2254" w:type="dxa"/>
+            <w:shd w:val="clear" w:color="auto" w:fill="auto"/>
+          </w:tcPr>
+          <w:p>
+            <w:r>
+              <w:t>Revise Publish/</w:t>
+            </w:r>
+            <w:proofErr w:type="spellStart"/>
+            <w:r>
+              <w:t>Subscriber</w:t>
+            </w:r>
+            <w:proofErr w:type="spellEnd"/>
+            <w:r>
+              <w:t xml:space="preserve"> section as per feedback</w:t>
+            </w:r>
+          </w:p>
+        </w:tc>
+      </w:tr>
     </w:tbl>
     <w:p/>
     <w:p>
@@ -337,7 +396,7 @@
                     </pic:cNvPicPr>
                   </pic:nvPicPr>
                   <pic:blipFill>
-                    <a:blip r:embed="rId5">
+                    <a:blip r:embed="rId6">
                       <a:extLst>
                         <a:ext uri="{28A0092B-C50C-407E-A947-70E740481C1C}">
                           <a14:useLocalDpi xmlns:a14="http://schemas.microsoft.com/office/drawing/2010/main" val="0"/>
@@ -649,7 +708,7 @@
                     <pic:cNvPicPr/>
                   </pic:nvPicPr>
                   <pic:blipFill>
-                    <a:blip r:embed="rId6">
+                    <a:blip r:embed="rId7">
                       <a:extLst>
                         <a:ext uri="{28A0092B-C50C-407E-A947-70E740481C1C}">
                           <a14:useLocalDpi xmlns:a14="http://schemas.microsoft.com/office/drawing/2010/main" val="0"/>
@@ -760,7 +819,7 @@
                     <pic:cNvPicPr/>
                   </pic:nvPicPr>
                   <pic:blipFill>
-                    <a:blip r:embed="rId7">
+                    <a:blip r:embed="rId8">
                       <a:extLst>
                         <a:ext uri="{28A0092B-C50C-407E-A947-70E740481C1C}">
                           <a14:useLocalDpi xmlns:a14="http://schemas.microsoft.com/office/drawing/2010/main" val="0"/>
@@ -852,7 +911,7 @@
                     <pic:cNvPicPr/>
                   </pic:nvPicPr>
                   <pic:blipFill>
-                    <a:blip r:embed="rId8">
+                    <a:blip r:embed="rId9">
                       <a:extLst>
                         <a:ext uri="{28A0092B-C50C-407E-A947-70E740481C1C}">
                           <a14:useLocalDpi xmlns:a14="http://schemas.microsoft.com/office/drawing/2010/main" val="0"/>
@@ -894,31 +953,698 @@
       </w:r>
     </w:p>
     <w:p/>
-    <w:p>
-      <w:r>
-        <w:t xml:space="preserve">Let’s see how to create a simple publisher using Java.  This publisher is going to create a topic called ‘foo/counter’.  foo/counter will be a simple 64 bit integer that the publisher will increment by one and push the new value out to any subscribers who care to receive it. </w:t>
-      </w:r>
-    </w:p>
-    <w:p>
-      <w:r>
-        <w:t>First, we start by creating a publisher class and importing the diffusion libraries.</w:t>
-      </w:r>
+    <w:p/>
+    <w:p>
+      <w:r>
+        <w:br w:type="page"/>
+      </w:r>
+    </w:p>
+    <w:p>
+      <w:pPr>
+        <w:pStyle w:val="Heading1"/>
+      </w:pPr>
+      <w:r>
+        <w:lastRenderedPageBreak/>
+        <w:t xml:space="preserve">Implementing Diffusion Publish/Subscribe concepts. </w:t>
+      </w:r>
+    </w:p>
+    <w:p>
+      <w:r>
+        <w:t xml:space="preserve">In the Diffusion publish/subscribe model, there are seven different concepts that can be implemented in software. </w:t>
+      </w:r>
+    </w:p>
+    <w:p/>
+    <w:p>
+      <w:pPr>
+        <w:pStyle w:val="ListParagraph"/>
+        <w:numPr>
+          <w:ilvl w:val="0"/>
+          <w:numId w:val="3"/>
+        </w:numPr>
+        <w:shd w:val="clear" w:color="auto" w:fill="FFFFFF"/>
+        <w:spacing w:after="0" w:line="240" w:lineRule="auto"/>
+        <w:rPr>
+          <w:rFonts w:ascii="Calibri" w:eastAsia="Times New Roman" w:hAnsi="Calibri" w:cs="Calibri"/>
+          <w:b/>
+          <w:bCs/>
+          <w:color w:val="666666"/>
+          <w:sz w:val="23"/>
+          <w:szCs w:val="23"/>
+          <w:lang w:eastAsia="en-GB"/>
+        </w:rPr>
+      </w:pPr>
+      <w:r>
+        <w:rPr>
+          <w:rFonts w:ascii="Calibri" w:eastAsia="Times New Roman" w:hAnsi="Calibri" w:cs="Calibri"/>
+          <w:b/>
+          <w:bCs/>
+          <w:color w:val="666666"/>
+          <w:sz w:val="23"/>
+          <w:szCs w:val="23"/>
+          <w:lang w:eastAsia="en-GB"/>
+        </w:rPr>
+        <w:t>Update</w:t>
+      </w:r>
+    </w:p>
+    <w:p>
+      <w:pPr>
+        <w:pStyle w:val="ListParagraph"/>
+        <w:shd w:val="clear" w:color="auto" w:fill="FFFFFF"/>
+        <w:spacing w:after="240" w:line="240" w:lineRule="auto"/>
+        <w:ind w:left="1440"/>
+        <w:rPr>
+          <w:rFonts w:ascii="Calibri" w:eastAsia="Times New Roman" w:hAnsi="Calibri" w:cs="Calibri"/>
+          <w:color w:val="666666"/>
+          <w:sz w:val="23"/>
+          <w:szCs w:val="23"/>
+          <w:lang w:eastAsia="en-GB"/>
+        </w:rPr>
+      </w:pPr>
+      <w:r>
+        <w:rPr>
+          <w:rFonts w:ascii="Calibri" w:eastAsia="Times New Roman" w:hAnsi="Calibri" w:cs="Calibri"/>
+          <w:color w:val="666666"/>
+          <w:sz w:val="23"/>
+          <w:szCs w:val="23"/>
+          <w:lang w:eastAsia="en-GB"/>
+        </w:rPr>
+        <w:t>An update is data published to a topic by a client that is applied to the topic to change the topic state. The updated data is then pushed out to all subscribing clients.</w:t>
+      </w:r>
+    </w:p>
+    <w:p>
+      <w:pPr>
+        <w:pStyle w:val="ListParagraph"/>
+        <w:numPr>
+          <w:ilvl w:val="0"/>
+          <w:numId w:val="3"/>
+        </w:numPr>
+        <w:shd w:val="clear" w:color="auto" w:fill="FFFFFF"/>
+        <w:spacing w:after="0" w:line="240" w:lineRule="auto"/>
+        <w:rPr>
+          <w:rFonts w:ascii="Calibri" w:eastAsia="Times New Roman" w:hAnsi="Calibri" w:cs="Calibri"/>
+          <w:b/>
+          <w:bCs/>
+          <w:color w:val="666666"/>
+          <w:sz w:val="23"/>
+          <w:szCs w:val="23"/>
+          <w:lang w:eastAsia="en-GB"/>
+        </w:rPr>
+      </w:pPr>
+      <w:r>
+        <w:rPr>
+          <w:rFonts w:ascii="Calibri" w:eastAsia="Times New Roman" w:hAnsi="Calibri" w:cs="Calibri"/>
+          <w:b/>
+          <w:bCs/>
+          <w:color w:val="666666"/>
+          <w:sz w:val="23"/>
+          <w:szCs w:val="23"/>
+          <w:lang w:eastAsia="en-GB"/>
+        </w:rPr>
+        <w:t>State</w:t>
+      </w:r>
+    </w:p>
+    <w:p>
+      <w:pPr>
+        <w:pStyle w:val="ListParagraph"/>
+        <w:shd w:val="clear" w:color="auto" w:fill="FFFFFF"/>
+        <w:spacing w:after="240" w:line="240" w:lineRule="auto"/>
+        <w:ind w:left="1440"/>
+        <w:rPr>
+          <w:rFonts w:ascii="Calibri" w:eastAsia="Times New Roman" w:hAnsi="Calibri" w:cs="Calibri"/>
+          <w:color w:val="666666"/>
+          <w:sz w:val="23"/>
+          <w:szCs w:val="23"/>
+          <w:lang w:eastAsia="en-GB"/>
+        </w:rPr>
+      </w:pPr>
+      <w:r>
+        <w:rPr>
+          <w:rFonts w:ascii="Calibri" w:eastAsia="Times New Roman" w:hAnsi="Calibri" w:cs="Calibri"/>
+          <w:color w:val="666666"/>
+          <w:sz w:val="23"/>
+          <w:szCs w:val="23"/>
+          <w:lang w:eastAsia="en-GB"/>
+        </w:rPr>
+        <w:t>The latest published values of all data items on the topic. The state of a topic is stored on Diffusion Cloud.</w:t>
+      </w:r>
+    </w:p>
+    <w:p>
+      <w:pPr>
+        <w:pStyle w:val="ListParagraph"/>
+        <w:numPr>
+          <w:ilvl w:val="0"/>
+          <w:numId w:val="3"/>
+        </w:numPr>
+        <w:shd w:val="clear" w:color="auto" w:fill="FFFFFF"/>
+        <w:spacing w:after="0" w:line="240" w:lineRule="auto"/>
+        <w:rPr>
+          <w:rFonts w:ascii="Calibri" w:eastAsia="Times New Roman" w:hAnsi="Calibri" w:cs="Calibri"/>
+          <w:b/>
+          <w:bCs/>
+          <w:color w:val="666666"/>
+          <w:sz w:val="23"/>
+          <w:szCs w:val="23"/>
+          <w:lang w:eastAsia="en-GB"/>
+        </w:rPr>
+      </w:pPr>
+      <w:r>
+        <w:rPr>
+          <w:rFonts w:ascii="Calibri" w:eastAsia="Times New Roman" w:hAnsi="Calibri" w:cs="Calibri"/>
+          <w:b/>
+          <w:bCs/>
+          <w:color w:val="666666"/>
+          <w:sz w:val="23"/>
+          <w:szCs w:val="23"/>
+          <w:lang w:eastAsia="en-GB"/>
+        </w:rPr>
+        <w:t>Value</w:t>
+      </w:r>
+    </w:p>
+    <w:p>
+      <w:pPr>
+        <w:pStyle w:val="ListParagraph"/>
+        <w:shd w:val="clear" w:color="auto" w:fill="FFFFFF"/>
+        <w:spacing w:after="240" w:line="240" w:lineRule="auto"/>
+        <w:ind w:left="1440"/>
+        <w:rPr>
+          <w:rFonts w:ascii="Calibri" w:eastAsia="Times New Roman" w:hAnsi="Calibri" w:cs="Calibri"/>
+          <w:color w:val="666666"/>
+          <w:sz w:val="23"/>
+          <w:szCs w:val="23"/>
+          <w:lang w:eastAsia="en-GB"/>
+        </w:rPr>
+      </w:pPr>
+      <w:r>
+        <w:rPr>
+          <w:rFonts w:ascii="Calibri" w:eastAsia="Times New Roman" w:hAnsi="Calibri" w:cs="Calibri"/>
+          <w:color w:val="666666"/>
+          <w:sz w:val="23"/>
+          <w:szCs w:val="23"/>
+          <w:lang w:eastAsia="en-GB"/>
+        </w:rPr>
+        <w:t>A value is an update that contains the current state of all data on the topic.</w:t>
+      </w:r>
+    </w:p>
+    <w:p>
+      <w:pPr>
+        <w:pStyle w:val="ListParagraph"/>
+        <w:numPr>
+          <w:ilvl w:val="0"/>
+          <w:numId w:val="3"/>
+        </w:numPr>
+        <w:shd w:val="clear" w:color="auto" w:fill="FFFFFF"/>
+        <w:spacing w:after="0" w:line="240" w:lineRule="auto"/>
+        <w:rPr>
+          <w:rFonts w:ascii="Calibri" w:eastAsia="Times New Roman" w:hAnsi="Calibri" w:cs="Calibri"/>
+          <w:b/>
+          <w:bCs/>
+          <w:color w:val="666666"/>
+          <w:sz w:val="23"/>
+          <w:szCs w:val="23"/>
+          <w:lang w:eastAsia="en-GB"/>
+        </w:rPr>
+      </w:pPr>
+      <w:r>
+        <w:rPr>
+          <w:rFonts w:ascii="Calibri" w:eastAsia="Times New Roman" w:hAnsi="Calibri" w:cs="Calibri"/>
+          <w:b/>
+          <w:bCs/>
+          <w:color w:val="666666"/>
+          <w:sz w:val="23"/>
+          <w:szCs w:val="23"/>
+          <w:lang w:eastAsia="en-GB"/>
+        </w:rPr>
+        <w:t>Delta</w:t>
+      </w:r>
+    </w:p>
+    <w:p>
+      <w:pPr>
+        <w:pStyle w:val="ListParagraph"/>
+        <w:shd w:val="clear" w:color="auto" w:fill="FFFFFF"/>
+        <w:spacing w:after="240" w:line="240" w:lineRule="auto"/>
+        <w:ind w:left="1440"/>
+        <w:rPr>
+          <w:rFonts w:ascii="Calibri" w:eastAsia="Times New Roman" w:hAnsi="Calibri" w:cs="Calibri"/>
+          <w:color w:val="666666"/>
+          <w:sz w:val="23"/>
+          <w:szCs w:val="23"/>
+          <w:lang w:eastAsia="en-GB"/>
+        </w:rPr>
+      </w:pPr>
+      <w:r>
+        <w:rPr>
+          <w:rFonts w:ascii="Calibri" w:eastAsia="Times New Roman" w:hAnsi="Calibri" w:cs="Calibri"/>
+          <w:color w:val="666666"/>
+          <w:sz w:val="23"/>
+          <w:szCs w:val="23"/>
+          <w:lang w:eastAsia="en-GB"/>
+        </w:rPr>
+        <w:t>A delta is an update that contains only those items of data that have changed on the topic since the last update was sent.</w:t>
+      </w:r>
+    </w:p>
+    <w:p>
+      <w:pPr>
+        <w:pStyle w:val="ListParagraph"/>
+        <w:numPr>
+          <w:ilvl w:val="0"/>
+          <w:numId w:val="3"/>
+        </w:numPr>
+        <w:shd w:val="clear" w:color="auto" w:fill="FFFFFF"/>
+        <w:spacing w:after="0" w:line="240" w:lineRule="auto"/>
+        <w:rPr>
+          <w:rFonts w:ascii="Calibri" w:eastAsia="Times New Roman" w:hAnsi="Calibri" w:cs="Calibri"/>
+          <w:b/>
+          <w:bCs/>
+          <w:color w:val="666666"/>
+          <w:sz w:val="23"/>
+          <w:szCs w:val="23"/>
+          <w:lang w:eastAsia="en-GB"/>
+        </w:rPr>
+      </w:pPr>
+      <w:r>
+        <w:rPr>
+          <w:rFonts w:ascii="Calibri" w:eastAsia="Times New Roman" w:hAnsi="Calibri" w:cs="Calibri"/>
+          <w:b/>
+          <w:bCs/>
+          <w:color w:val="666666"/>
+          <w:sz w:val="23"/>
+          <w:szCs w:val="23"/>
+          <w:lang w:eastAsia="en-GB"/>
+        </w:rPr>
+        <w:t>Topic loading</w:t>
+      </w:r>
+    </w:p>
+    <w:p>
+      <w:pPr>
+        <w:pStyle w:val="ListParagraph"/>
+        <w:shd w:val="clear" w:color="auto" w:fill="FFFFFF"/>
+        <w:spacing w:after="240" w:line="240" w:lineRule="auto"/>
+        <w:ind w:left="1440"/>
+        <w:rPr>
+          <w:rFonts w:ascii="Calibri" w:eastAsia="Times New Roman" w:hAnsi="Calibri" w:cs="Calibri"/>
+          <w:color w:val="666666"/>
+          <w:sz w:val="23"/>
+          <w:szCs w:val="23"/>
+          <w:lang w:eastAsia="en-GB"/>
+        </w:rPr>
+      </w:pPr>
+      <w:r>
+        <w:rPr>
+          <w:rFonts w:ascii="Calibri" w:eastAsia="Times New Roman" w:hAnsi="Calibri" w:cs="Calibri"/>
+          <w:color w:val="666666"/>
+          <w:sz w:val="23"/>
+          <w:szCs w:val="23"/>
+          <w:lang w:eastAsia="en-GB"/>
+        </w:rPr>
+        <w:t>When a client first subscribes to a topic, it is sent a topic load message. A topic load is a value update that contains the current state of the topic.</w:t>
+      </w:r>
+    </w:p>
+    <w:p>
+      <w:pPr>
+        <w:pStyle w:val="ListParagraph"/>
+        <w:numPr>
+          <w:ilvl w:val="0"/>
+          <w:numId w:val="3"/>
+        </w:numPr>
+        <w:shd w:val="clear" w:color="auto" w:fill="FFFFFF"/>
+        <w:spacing w:after="0" w:line="240" w:lineRule="auto"/>
+        <w:rPr>
+          <w:rFonts w:ascii="Calibri" w:eastAsia="Times New Roman" w:hAnsi="Calibri" w:cs="Calibri"/>
+          <w:b/>
+          <w:bCs/>
+          <w:color w:val="666666"/>
+          <w:sz w:val="23"/>
+          <w:szCs w:val="23"/>
+          <w:lang w:eastAsia="en-GB"/>
+        </w:rPr>
+      </w:pPr>
+      <w:r>
+        <w:rPr>
+          <w:rFonts w:ascii="Calibri" w:eastAsia="Times New Roman" w:hAnsi="Calibri" w:cs="Calibri"/>
+          <w:b/>
+          <w:bCs/>
+          <w:color w:val="666666"/>
+          <w:sz w:val="23"/>
+          <w:szCs w:val="23"/>
+          <w:lang w:eastAsia="en-GB"/>
+        </w:rPr>
+        <w:t>Fetch</w:t>
+      </w:r>
+    </w:p>
+    <w:p>
+      <w:pPr>
+        <w:pStyle w:val="ListParagraph"/>
+        <w:shd w:val="clear" w:color="auto" w:fill="FFFFFF"/>
+        <w:spacing w:after="240" w:line="240" w:lineRule="auto"/>
+        <w:ind w:left="1440"/>
+        <w:rPr>
+          <w:rFonts w:ascii="Calibri" w:eastAsia="Times New Roman" w:hAnsi="Calibri" w:cs="Calibri"/>
+          <w:color w:val="666666"/>
+          <w:sz w:val="23"/>
+          <w:szCs w:val="23"/>
+          <w:lang w:eastAsia="en-GB"/>
+        </w:rPr>
+      </w:pPr>
+      <w:r>
+        <w:rPr>
+          <w:rFonts w:ascii="Calibri" w:eastAsia="Times New Roman" w:hAnsi="Calibri" w:cs="Calibri"/>
+          <w:color w:val="666666"/>
+          <w:sz w:val="23"/>
+          <w:szCs w:val="23"/>
+          <w:lang w:eastAsia="en-GB"/>
+        </w:rPr>
+        <w:t>A request for the current state of all data on the topic. A client can fetch a topic's state without being subscribed to the topic. This request-response mechanism of getting data from a topic is separate from topic subscriptions.</w:t>
+      </w:r>
+    </w:p>
+    <w:p>
+      <w:pPr>
+        <w:pStyle w:val="ListParagraph"/>
+        <w:numPr>
+          <w:ilvl w:val="0"/>
+          <w:numId w:val="3"/>
+        </w:numPr>
+        <w:shd w:val="clear" w:color="auto" w:fill="FFFFFF"/>
+        <w:spacing w:after="0" w:line="240" w:lineRule="auto"/>
+        <w:rPr>
+          <w:rFonts w:ascii="Calibri" w:eastAsia="Times New Roman" w:hAnsi="Calibri" w:cs="Calibri"/>
+          <w:b/>
+          <w:bCs/>
+          <w:color w:val="666666"/>
+          <w:sz w:val="23"/>
+          <w:szCs w:val="23"/>
+          <w:lang w:eastAsia="en-GB"/>
+        </w:rPr>
+      </w:pPr>
+      <w:r>
+        <w:rPr>
+          <w:rFonts w:ascii="Calibri" w:eastAsia="Times New Roman" w:hAnsi="Calibri" w:cs="Calibri"/>
+          <w:b/>
+          <w:bCs/>
+          <w:color w:val="666666"/>
+          <w:sz w:val="23"/>
+          <w:szCs w:val="23"/>
+          <w:lang w:eastAsia="en-GB"/>
+        </w:rPr>
+        <w:t>Topic notifications</w:t>
+      </w:r>
+    </w:p>
+    <w:p>
+      <w:pPr>
+        <w:pStyle w:val="ListParagraph"/>
+        <w:shd w:val="clear" w:color="auto" w:fill="FFFFFF"/>
+        <w:spacing w:after="240" w:line="240" w:lineRule="auto"/>
+        <w:ind w:left="1440"/>
+        <w:rPr>
+          <w:rFonts w:ascii="Calibri" w:eastAsia="Times New Roman" w:hAnsi="Calibri" w:cs="Calibri"/>
+          <w:color w:val="666666"/>
+          <w:sz w:val="23"/>
+          <w:szCs w:val="23"/>
+          <w:lang w:eastAsia="en-GB"/>
+        </w:rPr>
+      </w:pPr>
+      <w:r>
+        <w:rPr>
+          <w:rFonts w:ascii="Calibri" w:eastAsia="Times New Roman" w:hAnsi="Calibri" w:cs="Calibri"/>
+          <w:color w:val="666666"/>
+          <w:sz w:val="23"/>
+          <w:szCs w:val="23"/>
+          <w:lang w:eastAsia="en-GB"/>
+        </w:rPr>
+        <w:t>A client can register to receive topic notifications which provide information about which topics exist in the topic tree, but not the topic values. This is useful if your client needs to monitor the structure of the topic tree (or part of the tree) without the overhead of receiving all the values. Registering for notifications is separate from subscribing to a topic.</w:t>
+      </w:r>
+    </w:p>
+    <w:p>
+      <w:pPr>
+        <w:pStyle w:val="ListParagraph"/>
+        <w:shd w:val="clear" w:color="auto" w:fill="FFFFFF"/>
+        <w:spacing w:after="240" w:line="240" w:lineRule="auto"/>
+        <w:ind w:left="1440"/>
+        <w:rPr>
+          <w:rFonts w:ascii="Calibri" w:eastAsia="Times New Roman" w:hAnsi="Calibri" w:cs="Calibri"/>
+          <w:color w:val="666666"/>
+          <w:sz w:val="23"/>
+          <w:szCs w:val="23"/>
+          <w:lang w:eastAsia="en-GB"/>
+        </w:rPr>
+      </w:pPr>
+    </w:p>
+    <w:p>
+      <w:pPr>
+        <w:shd w:val="clear" w:color="auto" w:fill="FFFFFF"/>
+        <w:spacing w:after="240" w:line="240" w:lineRule="auto"/>
+        <w:rPr>
+          <w:rFonts w:ascii="Calibri" w:eastAsia="Times New Roman" w:hAnsi="Calibri" w:cs="Calibri"/>
+          <w:color w:val="666666"/>
+          <w:sz w:val="23"/>
+          <w:szCs w:val="23"/>
+          <w:lang w:eastAsia="en-GB"/>
+        </w:rPr>
+      </w:pPr>
+      <w:r>
+        <w:rPr>
+          <w:rFonts w:ascii="Calibri" w:eastAsia="Times New Roman" w:hAnsi="Calibri" w:cs="Calibri"/>
+          <w:color w:val="666666"/>
+          <w:sz w:val="23"/>
+          <w:szCs w:val="23"/>
+          <w:lang w:eastAsia="en-GB"/>
+        </w:rPr>
+        <w:t>Let’</w:t>
+      </w:r>
+      <w:r>
+        <w:rPr>
+          <w:rFonts w:ascii="Calibri" w:eastAsia="Times New Roman" w:hAnsi="Calibri" w:cs="Calibri"/>
+          <w:color w:val="666666"/>
+          <w:sz w:val="23"/>
+          <w:szCs w:val="23"/>
+          <w:lang w:eastAsia="en-GB"/>
+        </w:rPr>
+        <w:t>s see how we can implement these concepts with Java and the Diffusion broker</w:t>
+      </w:r>
+      <w:r>
+        <w:rPr>
+          <w:rFonts w:ascii="Calibri" w:eastAsia="Times New Roman" w:hAnsi="Calibri" w:cs="Calibri"/>
+          <w:color w:val="666666"/>
+          <w:sz w:val="23"/>
+          <w:szCs w:val="23"/>
+          <w:lang w:eastAsia="en-GB"/>
+        </w:rPr>
+        <w:t xml:space="preserve"> using our sensor network to create a simple publish and subscribe application with the sensors acting as the publishers, and client running on an application server acting as the subscriber</w:t>
+      </w:r>
+      <w:r>
+        <w:rPr>
+          <w:rFonts w:ascii="Calibri" w:eastAsia="Times New Roman" w:hAnsi="Calibri" w:cs="Calibri"/>
+          <w:color w:val="666666"/>
+          <w:sz w:val="23"/>
+          <w:szCs w:val="23"/>
+          <w:lang w:eastAsia="en-GB"/>
+        </w:rPr>
+        <w:t xml:space="preserve">. </w:t>
+      </w:r>
+      <w:r>
+        <w:rPr>
+          <w:rFonts w:ascii="Calibri" w:eastAsia="Times New Roman" w:hAnsi="Calibri" w:cs="Calibri"/>
+          <w:color w:val="666666"/>
+          <w:sz w:val="23"/>
+          <w:szCs w:val="23"/>
+          <w:lang w:eastAsia="en-GB"/>
+        </w:rPr>
+        <w:t xml:space="preserve"> </w:t>
+      </w:r>
+    </w:p>
+    <w:p>
+      <w:pPr>
+        <w:rPr>
+          <w:rFonts w:ascii="Calibri" w:eastAsia="Times New Roman" w:hAnsi="Calibri" w:cs="Calibri"/>
+          <w:color w:val="666666"/>
+          <w:sz w:val="23"/>
+          <w:szCs w:val="23"/>
+          <w:lang w:eastAsia="en-GB"/>
+        </w:rPr>
+      </w:pPr>
+      <w:r>
+        <w:rPr>
+          <w:rFonts w:ascii="Calibri" w:eastAsia="Times New Roman" w:hAnsi="Calibri" w:cs="Calibri"/>
+          <w:color w:val="666666"/>
+          <w:sz w:val="23"/>
+          <w:szCs w:val="23"/>
+          <w:lang w:eastAsia="en-GB"/>
+        </w:rPr>
+        <w:br w:type="page"/>
+      </w:r>
+    </w:p>
+    <w:p>
+      <w:pPr>
+        <w:pStyle w:val="Heading2"/>
+        <w:rPr>
+          <w:rFonts w:eastAsia="Times New Roman"/>
+          <w:lang w:eastAsia="en-GB"/>
+        </w:rPr>
+      </w:pPr>
+      <w:r>
+        <w:rPr>
+          <w:rFonts w:eastAsia="Times New Roman"/>
+          <w:lang w:eastAsia="en-GB"/>
+        </w:rPr>
+        <w:lastRenderedPageBreak/>
+        <w:t xml:space="preserve">Publishing: </w:t>
+      </w:r>
+      <w:r>
+        <w:rPr>
+          <w:rFonts w:eastAsia="Times New Roman"/>
+          <w:lang w:eastAsia="en-GB"/>
+        </w:rPr>
+        <w:t>Topic Creation and Update</w:t>
+      </w:r>
+    </w:p>
+    <w:p>
+      <w:pPr>
+        <w:rPr>
+          <w:lang w:eastAsia="en-GB"/>
+        </w:rPr>
+      </w:pPr>
+    </w:p>
+    <w:p>
+      <w:pPr>
+        <w:rPr>
+          <w:lang w:eastAsia="en-GB"/>
+        </w:rPr>
+      </w:pPr>
+      <w:r>
+        <w:rPr>
+          <w:lang w:eastAsia="en-GB"/>
+        </w:rPr>
+        <w:t>W</w:t>
+      </w:r>
+      <w:r>
+        <w:rPr>
+          <w:lang w:eastAsia="en-GB"/>
+        </w:rPr>
+        <w:t xml:space="preserve">e can create topics calling </w:t>
+      </w:r>
+      <w:r>
+        <w:rPr>
+          <w:lang w:eastAsia="en-GB"/>
+        </w:rPr>
+        <w:t>appropriate Diffusion method call</w:t>
+      </w:r>
+      <w:r>
+        <w:rPr>
+          <w:lang w:eastAsia="en-GB"/>
+        </w:rPr>
+        <w:t>s</w:t>
+      </w:r>
+      <w:r>
+        <w:rPr>
+          <w:lang w:eastAsia="en-GB"/>
+        </w:rPr>
+        <w:t xml:space="preserve">.  Note that Diffusion uses the idea of a </w:t>
+      </w:r>
+      <w:r>
+        <w:rPr>
+          <w:i/>
+          <w:lang w:eastAsia="en-GB"/>
+        </w:rPr>
+        <w:t>future</w:t>
+      </w:r>
+      <w:r>
+        <w:rPr>
+          <w:lang w:eastAsia="en-GB"/>
+        </w:rPr>
+        <w:t>, which is a form of asynchronous I/O</w:t>
+      </w:r>
+      <w:r>
+        <w:rPr>
+          <w:lang w:eastAsia="en-GB"/>
+        </w:rPr>
+        <w:t xml:space="preserve"> min Java</w:t>
+      </w:r>
+      <w:r>
+        <w:rPr>
+          <w:lang w:eastAsia="en-GB"/>
+        </w:rPr>
+        <w:t xml:space="preserve"> to </w:t>
+      </w:r>
+      <w:proofErr w:type="gramStart"/>
+      <w:r>
+        <w:rPr>
+          <w:lang w:eastAsia="en-GB"/>
+        </w:rPr>
+        <w:t xml:space="preserve">implement </w:t>
+      </w:r>
+      <w:r>
+        <w:rPr>
+          <w:lang w:eastAsia="en-GB"/>
+        </w:rPr>
+        <w:t xml:space="preserve"> and</w:t>
+      </w:r>
+      <w:proofErr w:type="gramEnd"/>
+      <w:r>
+        <w:rPr>
+          <w:lang w:eastAsia="en-GB"/>
+        </w:rPr>
+        <w:t xml:space="preserve"> update </w:t>
+      </w:r>
+      <w:r>
+        <w:rPr>
+          <w:lang w:eastAsia="en-GB"/>
+        </w:rPr>
+        <w:t xml:space="preserve">topics. </w:t>
+      </w:r>
+    </w:p>
+    <w:p>
+      <w:pPr>
+        <w:rPr>
+          <w:lang w:eastAsia="en-GB"/>
+        </w:rPr>
+      </w:pPr>
+      <w:r>
+        <w:rPr>
+          <w:lang w:eastAsia="en-GB"/>
+        </w:rPr>
+        <w:t xml:space="preserve">Here we see a quick example of creating and updating a topic. </w:t>
+      </w:r>
+    </w:p>
+    <w:p>
+      <w:pPr>
+        <w:rPr>
+          <w:lang w:eastAsia="en-GB"/>
+        </w:rPr>
+      </w:pPr>
+      <w:r>
+        <w:rPr>
+          <w:lang w:eastAsia="en-GB"/>
+        </w:rPr>
+        <w:br w:type="page"/>
+      </w:r>
+    </w:p>
+    <w:p>
+      <w:pPr>
+        <w:rPr>
+          <w:lang w:eastAsia="en-GB"/>
+        </w:rPr>
+      </w:pPr>
+    </w:p>
+    <w:p>
+      <w:pPr>
+        <w:rPr>
+          <w:lang w:eastAsia="en-GB"/>
+        </w:rPr>
+      </w:pPr>
     </w:p>
     <w:tbl>
       <w:tblPr>
         <w:tblStyle w:val="TableGrid"/>
-        <w:tblW w:w="9776" w:type="dxa"/>
-        <w:shd w:val="clear" w:color="auto" w:fill="D9D9D9" w:themeFill="background1" w:themeFillShade="D9"/>
+        <w:tblW w:w="10490" w:type="dxa"/>
+        <w:tblInd w:w="-147" w:type="dxa"/>
         <w:tblLook w:val="04A0" w:firstRow="1" w:lastRow="0" w:firstColumn="1" w:lastColumn="0" w:noHBand="0" w:noVBand="1"/>
       </w:tblPr>
       <w:tblGrid>
-        <w:gridCol w:w="9776"/>
+        <w:gridCol w:w="10490"/>
       </w:tblGrid>
       <w:tr>
         <w:tc>
           <w:tcPr>
-            <w:tcW w:w="9776" w:type="dxa"/>
-            <w:shd w:val="clear" w:color="auto" w:fill="D9D9D9" w:themeFill="background1" w:themeFillShade="D9"/>
+            <w:tcW w:w="10490" w:type="dxa"/>
           </w:tcPr>
           <w:p>
             <w:pPr>
@@ -926,629 +1652,3142 @@
                 <w:rFonts w:ascii="Courier New" w:hAnsi="Courier New" w:cs="Courier New"/>
                 <w:sz w:val="20"/>
                 <w:szCs w:val="20"/>
-              </w:rPr>
-            </w:pPr>
-            <w:r>
-              <w:rPr>
-                <w:rFonts w:ascii="Courier New" w:hAnsi="Courier New" w:cs="Courier New"/>
-                <w:sz w:val="20"/>
-                <w:szCs w:val="20"/>
-              </w:rPr>
-              <w:t xml:space="preserve">package </w:t>
-            </w:r>
-            <w:proofErr w:type="spellStart"/>
-            <w:r>
-              <w:rPr>
-                <w:rFonts w:ascii="Courier New" w:hAnsi="Courier New" w:cs="Courier New"/>
-                <w:sz w:val="20"/>
-                <w:szCs w:val="20"/>
-              </w:rPr>
-              <w:t>com.pushtechnology.diffusion.gettingstarted</w:t>
-            </w:r>
-            <w:proofErr w:type="spellEnd"/>
-            <w:r>
-              <w:rPr>
-                <w:rFonts w:ascii="Courier New" w:hAnsi="Courier New" w:cs="Courier New"/>
-                <w:sz w:val="20"/>
-                <w:szCs w:val="20"/>
-              </w:rPr>
-              <w:t>;</w:t>
-            </w:r>
-          </w:p>
-          <w:p>
-            <w:pPr>
-              <w:rPr>
-                <w:rFonts w:ascii="Courier New" w:hAnsi="Courier New" w:cs="Courier New"/>
-                <w:sz w:val="20"/>
-                <w:szCs w:val="20"/>
-              </w:rPr>
-            </w:pPr>
-          </w:p>
-          <w:p>
-            <w:pPr>
-              <w:rPr>
-                <w:rFonts w:ascii="Courier New" w:hAnsi="Courier New" w:cs="Courier New"/>
-                <w:sz w:val="20"/>
-                <w:szCs w:val="20"/>
-              </w:rPr>
-            </w:pPr>
-            <w:r>
-              <w:rPr>
-                <w:rFonts w:ascii="Courier New" w:hAnsi="Courier New" w:cs="Courier New"/>
-                <w:sz w:val="20"/>
-                <w:szCs w:val="20"/>
-              </w:rPr>
-              <w:t xml:space="preserve">import </w:t>
-            </w:r>
-            <w:proofErr w:type="spellStart"/>
-            <w:r>
-              <w:rPr>
-                <w:rFonts w:ascii="Courier New" w:hAnsi="Courier New" w:cs="Courier New"/>
-                <w:sz w:val="20"/>
-                <w:szCs w:val="20"/>
-              </w:rPr>
-              <w:t>java.util.concurrent.ExecutionException</w:t>
-            </w:r>
-            <w:proofErr w:type="spellEnd"/>
-          </w:p>
-          <w:p>
-            <w:pPr>
-              <w:rPr>
-                <w:rFonts w:ascii="Courier New" w:hAnsi="Courier New" w:cs="Courier New"/>
-                <w:sz w:val="20"/>
-                <w:szCs w:val="20"/>
-              </w:rPr>
-            </w:pPr>
-            <w:r>
-              <w:rPr>
-                <w:rFonts w:ascii="Courier New" w:hAnsi="Courier New" w:cs="Courier New"/>
-                <w:sz w:val="20"/>
-                <w:szCs w:val="20"/>
-              </w:rPr>
-              <w:t xml:space="preserve">import </w:t>
-            </w:r>
-            <w:proofErr w:type="spellStart"/>
-            <w:r>
-              <w:rPr>
-                <w:rFonts w:ascii="Courier New" w:hAnsi="Courier New" w:cs="Courier New"/>
-                <w:sz w:val="20"/>
-                <w:szCs w:val="20"/>
-              </w:rPr>
-              <w:t>java.util.concurrent.TimeUnit</w:t>
-            </w:r>
-            <w:proofErr w:type="spellEnd"/>
-            <w:r>
-              <w:rPr>
-                <w:rFonts w:ascii="Courier New" w:hAnsi="Courier New" w:cs="Courier New"/>
-                <w:sz w:val="20"/>
-                <w:szCs w:val="20"/>
-              </w:rPr>
-              <w:t>;</w:t>
-            </w:r>
-          </w:p>
-          <w:p>
-            <w:pPr>
-              <w:rPr>
-                <w:rFonts w:ascii="Courier New" w:hAnsi="Courier New" w:cs="Courier New"/>
-                <w:sz w:val="20"/>
-                <w:szCs w:val="20"/>
-              </w:rPr>
-            </w:pPr>
-            <w:r>
-              <w:rPr>
-                <w:rFonts w:ascii="Courier New" w:hAnsi="Courier New" w:cs="Courier New"/>
-                <w:sz w:val="20"/>
-                <w:szCs w:val="20"/>
-              </w:rPr>
-              <w:t xml:space="preserve">import </w:t>
-            </w:r>
-            <w:proofErr w:type="spellStart"/>
-            <w:r>
-              <w:rPr>
-                <w:rFonts w:ascii="Courier New" w:hAnsi="Courier New" w:cs="Courier New"/>
-                <w:sz w:val="20"/>
-                <w:szCs w:val="20"/>
-              </w:rPr>
-              <w:t>java.util.concurrent.CompletableFuture</w:t>
-            </w:r>
-            <w:proofErr w:type="spellEnd"/>
-          </w:p>
-          <w:p>
-            <w:pPr>
-              <w:rPr>
-                <w:rFonts w:ascii="Courier New" w:hAnsi="Courier New" w:cs="Courier New"/>
-                <w:sz w:val="20"/>
-                <w:szCs w:val="20"/>
-              </w:rPr>
-            </w:pPr>
-            <w:r>
-              <w:rPr>
-                <w:rFonts w:ascii="Courier New" w:hAnsi="Courier New" w:cs="Courier New"/>
-                <w:sz w:val="20"/>
-                <w:szCs w:val="20"/>
-              </w:rPr>
-              <w:t xml:space="preserve">import </w:t>
-            </w:r>
-            <w:proofErr w:type="spellStart"/>
-            <w:r>
-              <w:rPr>
-                <w:rFonts w:ascii="Courier New" w:hAnsi="Courier New" w:cs="Courier New"/>
-                <w:sz w:val="20"/>
-                <w:szCs w:val="20"/>
-              </w:rPr>
-              <w:t>java.util.concurrent.TimeoutException</w:t>
-            </w:r>
-            <w:proofErr w:type="spellEnd"/>
-          </w:p>
-          <w:p>
-            <w:pPr>
-              <w:rPr>
-                <w:rFonts w:ascii="Courier New" w:hAnsi="Courier New" w:cs="Courier New"/>
-                <w:sz w:val="20"/>
-                <w:szCs w:val="20"/>
-              </w:rPr>
-            </w:pPr>
-          </w:p>
-          <w:p>
-            <w:pPr>
-              <w:rPr>
-                <w:rFonts w:ascii="Courier New" w:hAnsi="Courier New" w:cs="Courier New"/>
-                <w:sz w:val="20"/>
-                <w:szCs w:val="20"/>
-              </w:rPr>
-            </w:pPr>
-            <w:r>
-              <w:rPr>
-                <w:rFonts w:ascii="Courier New" w:hAnsi="Courier New" w:cs="Courier New"/>
-                <w:sz w:val="20"/>
-                <w:szCs w:val="20"/>
-              </w:rPr>
-              <w:t xml:space="preserve">import </w:t>
-            </w:r>
-            <w:proofErr w:type="spellStart"/>
-            <w:r>
-              <w:rPr>
-                <w:rFonts w:ascii="Courier New" w:hAnsi="Courier New" w:cs="Courier New"/>
-                <w:sz w:val="20"/>
-                <w:szCs w:val="20"/>
-              </w:rPr>
-              <w:t>com.pushtechnology.diffusion.client.Diffusion</w:t>
-            </w:r>
-            <w:proofErr w:type="spellEnd"/>
-          </w:p>
-          <w:p>
-            <w:pPr>
-              <w:rPr>
-                <w:rFonts w:ascii="Courier New" w:hAnsi="Courier New" w:cs="Courier New"/>
-                <w:sz w:val="20"/>
-                <w:szCs w:val="20"/>
-              </w:rPr>
-            </w:pPr>
-            <w:r>
-              <w:rPr>
-                <w:rFonts w:ascii="Courier New" w:hAnsi="Courier New" w:cs="Courier New"/>
-                <w:sz w:val="20"/>
-                <w:szCs w:val="20"/>
-              </w:rPr>
-              <w:t>import com.pushtechnology.diffusion.client.features.control.topics.TopicControl;</w:t>
-            </w:r>
-          </w:p>
-          <w:p>
-            <w:pPr>
-              <w:rPr>
-                <w:rFonts w:ascii="Courier New" w:hAnsi="Courier New" w:cs="Courier New"/>
-                <w:sz w:val="20"/>
-                <w:szCs w:val="20"/>
-              </w:rPr>
-            </w:pPr>
-            <w:r>
-              <w:rPr>
-                <w:rFonts w:ascii="Courier New" w:hAnsi="Courier New" w:cs="Courier New"/>
-                <w:sz w:val="20"/>
-                <w:szCs w:val="20"/>
-              </w:rPr>
-              <w:t>import com.pushtechnology.diffusion.client.features.control.topics.TopicUpdate</w:t>
-            </w:r>
-          </w:p>
-          <w:p>
-            <w:pPr>
-              <w:rPr>
-                <w:rFonts w:ascii="Courier New" w:hAnsi="Courier New" w:cs="Courier New"/>
-                <w:sz w:val="20"/>
-                <w:szCs w:val="20"/>
-              </w:rPr>
-            </w:pPr>
-            <w:r>
-              <w:rPr>
-                <w:rFonts w:ascii="Courier New" w:hAnsi="Courier New" w:cs="Courier New"/>
-                <w:sz w:val="20"/>
-                <w:szCs w:val="20"/>
-              </w:rPr>
-              <w:t xml:space="preserve">import </w:t>
-            </w:r>
-            <w:proofErr w:type="spellStart"/>
-            <w:r>
-              <w:rPr>
-                <w:rFonts w:ascii="Courier New" w:hAnsi="Courier New" w:cs="Courier New"/>
-                <w:sz w:val="20"/>
-                <w:szCs w:val="20"/>
-              </w:rPr>
-              <w:t>com.pushtechnology.diffusion.client.session.Session</w:t>
-            </w:r>
-            <w:proofErr w:type="spellEnd"/>
-          </w:p>
-          <w:p>
-            <w:pPr>
-              <w:rPr>
-                <w:rFonts w:ascii="Courier New" w:hAnsi="Courier New" w:cs="Courier New"/>
-                <w:sz w:val="20"/>
-                <w:szCs w:val="20"/>
-              </w:rPr>
-            </w:pPr>
-            <w:r>
-              <w:rPr>
-                <w:rFonts w:ascii="Courier New" w:hAnsi="Courier New" w:cs="Courier New"/>
-                <w:sz w:val="20"/>
-                <w:szCs w:val="20"/>
-              </w:rPr>
-              <w:t xml:space="preserve">import </w:t>
-            </w:r>
-            <w:proofErr w:type="spellStart"/>
-            <w:r>
-              <w:rPr>
-                <w:rFonts w:ascii="Courier New" w:hAnsi="Courier New" w:cs="Courier New"/>
-                <w:sz w:val="20"/>
-                <w:szCs w:val="20"/>
-              </w:rPr>
-              <w:t>com.pushtechnology.diffusion.client.topics.details.TopicType</w:t>
-            </w:r>
-            <w:proofErr w:type="spellEnd"/>
-            <w:r>
-              <w:rPr>
-                <w:rFonts w:ascii="Courier New" w:hAnsi="Courier New" w:cs="Courier New"/>
-                <w:sz w:val="20"/>
-                <w:szCs w:val="20"/>
-              </w:rPr>
-              <w:t>;</w:t>
-            </w:r>
-          </w:p>
-          <w:tbl>
-            <w:tblPr>
-              <w:tblW w:w="0" w:type="auto"/>
-              <w:shd w:val="clear" w:color="auto" w:fill="FFFFFF"/>
-              <w:tblCellMar>
-                <w:top w:w="15" w:type="dxa"/>
-                <w:left w:w="15" w:type="dxa"/>
-                <w:bottom w:w="15" w:type="dxa"/>
-                <w:right w:w="15" w:type="dxa"/>
-              </w:tblCellMar>
-              <w:tblLook w:val="04A0" w:firstRow="1" w:lastRow="0" w:firstColumn="1" w:lastColumn="0" w:noHBand="0" w:noVBand="1"/>
-            </w:tblPr>
-            <w:tblGrid>
-              <w:gridCol w:w="1429"/>
-            </w:tblGrid>
-            <w:tr>
-              <w:tc>
-                <w:tcPr>
-                  <w:tcW w:w="1429" w:type="dxa"/>
-                  <w:shd w:val="clear" w:color="auto" w:fill="FFFFFF"/>
-                  <w:noWrap/>
-                  <w:tcMar>
-                    <w:top w:w="0" w:type="dxa"/>
-                    <w:left w:w="150" w:type="dxa"/>
-                    <w:bottom w:w="0" w:type="dxa"/>
-                    <w:right w:w="150" w:type="dxa"/>
-                  </w:tcMar>
-                  <w:hideMark/>
-                </w:tcPr>
-                <w:p>
-                  <w:pPr>
-                    <w:spacing w:after="0" w:line="300" w:lineRule="atLeast"/>
-                    <w:rPr>
-                      <w:rFonts w:ascii="Times New Roman" w:eastAsia="Times New Roman" w:hAnsi="Times New Roman" w:cs="Times New Roman"/>
-                      <w:sz w:val="20"/>
-                      <w:szCs w:val="20"/>
-                      <w:lang w:eastAsia="en-GB"/>
-                    </w:rPr>
-                  </w:pPr>
-                </w:p>
-              </w:tc>
-            </w:tr>
-            <w:tr>
-              <w:tc>
-                <w:tcPr>
-                  <w:tcW w:w="1429" w:type="dxa"/>
-                  <w:shd w:val="clear" w:color="auto" w:fill="FFFFFF"/>
-                  <w:noWrap/>
-                  <w:tcMar>
-                    <w:top w:w="0" w:type="dxa"/>
-                    <w:left w:w="150" w:type="dxa"/>
-                    <w:bottom w:w="0" w:type="dxa"/>
-                    <w:right w:w="150" w:type="dxa"/>
-                  </w:tcMar>
-                  <w:hideMark/>
-                </w:tcPr>
-                <w:p>
-                  <w:pPr>
-                    <w:spacing w:after="0" w:line="300" w:lineRule="atLeast"/>
-                    <w:rPr>
-                      <w:rFonts w:ascii="Consolas" w:eastAsia="Times New Roman" w:hAnsi="Consolas" w:cs="Segoe UI"/>
-                      <w:color w:val="24292E"/>
-                      <w:sz w:val="18"/>
-                      <w:szCs w:val="18"/>
-                      <w:lang w:eastAsia="en-GB"/>
-                    </w:rPr>
-                  </w:pPr>
-                </w:p>
-              </w:tc>
-            </w:tr>
-            <w:tr>
-              <w:tc>
-                <w:tcPr>
-                  <w:tcW w:w="1429" w:type="dxa"/>
-                  <w:shd w:val="clear" w:color="auto" w:fill="FFFFFF"/>
-                  <w:noWrap/>
-                  <w:tcMar>
-                    <w:top w:w="0" w:type="dxa"/>
-                    <w:left w:w="150" w:type="dxa"/>
-                    <w:bottom w:w="0" w:type="dxa"/>
-                    <w:right w:w="150" w:type="dxa"/>
-                  </w:tcMar>
-                  <w:hideMark/>
-                </w:tcPr>
-                <w:p>
-                  <w:pPr>
-                    <w:spacing w:after="0" w:line="300" w:lineRule="atLeast"/>
-                    <w:rPr>
-                      <w:rFonts w:ascii="Consolas" w:eastAsia="Times New Roman" w:hAnsi="Consolas" w:cs="Segoe UI"/>
-                      <w:color w:val="24292E"/>
-                      <w:sz w:val="18"/>
-                      <w:szCs w:val="18"/>
-                      <w:lang w:eastAsia="en-GB"/>
-                    </w:rPr>
-                  </w:pPr>
-                </w:p>
-              </w:tc>
-            </w:tr>
-            <w:tr>
-              <w:tc>
-                <w:tcPr>
-                  <w:tcW w:w="1429" w:type="dxa"/>
-                  <w:shd w:val="clear" w:color="auto" w:fill="FFFFFF"/>
-                  <w:noWrap/>
-                  <w:tcMar>
-                    <w:top w:w="0" w:type="dxa"/>
-                    <w:left w:w="150" w:type="dxa"/>
-                    <w:bottom w:w="0" w:type="dxa"/>
-                    <w:right w:w="150" w:type="dxa"/>
-                  </w:tcMar>
-                  <w:hideMark/>
-                </w:tcPr>
-                <w:p>
-                  <w:pPr>
-                    <w:spacing w:after="0" w:line="300" w:lineRule="atLeast"/>
-                    <w:rPr>
-                      <w:rFonts w:ascii="Consolas" w:eastAsia="Times New Roman" w:hAnsi="Consolas" w:cs="Segoe UI"/>
-                      <w:color w:val="24292E"/>
-                      <w:sz w:val="18"/>
-                      <w:szCs w:val="18"/>
-                      <w:lang w:eastAsia="en-GB"/>
-                    </w:rPr>
-                  </w:pPr>
-                </w:p>
-              </w:tc>
-            </w:tr>
-            <w:tr>
-              <w:tc>
-                <w:tcPr>
-                  <w:tcW w:w="1429" w:type="dxa"/>
-                  <w:shd w:val="clear" w:color="auto" w:fill="FFFFFF"/>
-                  <w:noWrap/>
-                  <w:tcMar>
-                    <w:top w:w="0" w:type="dxa"/>
-                    <w:left w:w="150" w:type="dxa"/>
-                    <w:bottom w:w="0" w:type="dxa"/>
-                    <w:right w:w="150" w:type="dxa"/>
-                  </w:tcMar>
-                  <w:hideMark/>
-                </w:tcPr>
-                <w:p>
-                  <w:pPr>
-                    <w:spacing w:after="0" w:line="300" w:lineRule="atLeast"/>
-                    <w:rPr>
-                      <w:rFonts w:ascii="Consolas" w:eastAsia="Times New Roman" w:hAnsi="Consolas" w:cs="Segoe UI"/>
-                      <w:color w:val="24292E"/>
-                      <w:sz w:val="18"/>
-                      <w:szCs w:val="18"/>
-                      <w:lang w:eastAsia="en-GB"/>
-                    </w:rPr>
-                  </w:pPr>
-                </w:p>
-              </w:tc>
-            </w:tr>
-            <w:tr>
-              <w:tc>
-                <w:tcPr>
-                  <w:tcW w:w="1429" w:type="dxa"/>
-                  <w:shd w:val="clear" w:color="auto" w:fill="FFFFFF"/>
-                  <w:noWrap/>
-                  <w:tcMar>
-                    <w:top w:w="0" w:type="dxa"/>
-                    <w:left w:w="150" w:type="dxa"/>
-                    <w:bottom w:w="0" w:type="dxa"/>
-                    <w:right w:w="150" w:type="dxa"/>
-                  </w:tcMar>
-                  <w:hideMark/>
-                </w:tcPr>
-                <w:p>
-                  <w:pPr>
-                    <w:spacing w:after="0" w:line="300" w:lineRule="atLeast"/>
-                    <w:rPr>
-                      <w:rFonts w:ascii="Times New Roman" w:eastAsia="Times New Roman" w:hAnsi="Times New Roman" w:cs="Times New Roman"/>
-                      <w:sz w:val="20"/>
-                      <w:szCs w:val="20"/>
-                      <w:lang w:eastAsia="en-GB"/>
-                    </w:rPr>
-                  </w:pPr>
-                </w:p>
-              </w:tc>
-            </w:tr>
-            <w:tr>
-              <w:tc>
-                <w:tcPr>
-                  <w:tcW w:w="1429" w:type="dxa"/>
-                  <w:shd w:val="clear" w:color="auto" w:fill="FFFFFF"/>
-                  <w:noWrap/>
-                  <w:tcMar>
-                    <w:top w:w="0" w:type="dxa"/>
-                    <w:left w:w="150" w:type="dxa"/>
-                    <w:bottom w:w="0" w:type="dxa"/>
-                    <w:right w:w="150" w:type="dxa"/>
-                  </w:tcMar>
-                  <w:hideMark/>
-                </w:tcPr>
-                <w:p>
-                  <w:pPr>
-                    <w:spacing w:after="0" w:line="300" w:lineRule="atLeast"/>
-                    <w:rPr>
-                      <w:rFonts w:ascii="Consolas" w:eastAsia="Times New Roman" w:hAnsi="Consolas" w:cs="Segoe UI"/>
-                      <w:color w:val="24292E"/>
-                      <w:sz w:val="18"/>
-                      <w:szCs w:val="18"/>
-                      <w:lang w:eastAsia="en-GB"/>
-                    </w:rPr>
-                  </w:pPr>
-                </w:p>
-              </w:tc>
-            </w:tr>
-            <w:tr>
-              <w:tc>
-                <w:tcPr>
-                  <w:tcW w:w="1429" w:type="dxa"/>
-                  <w:shd w:val="clear" w:color="auto" w:fill="FFFFFF"/>
-                  <w:noWrap/>
-                  <w:tcMar>
-                    <w:top w:w="0" w:type="dxa"/>
-                    <w:left w:w="150" w:type="dxa"/>
-                    <w:bottom w:w="0" w:type="dxa"/>
-                    <w:right w:w="150" w:type="dxa"/>
-                  </w:tcMar>
-                  <w:hideMark/>
-                </w:tcPr>
-                <w:p>
-                  <w:pPr>
-                    <w:spacing w:after="0" w:line="300" w:lineRule="atLeast"/>
-                    <w:rPr>
-                      <w:rFonts w:ascii="Consolas" w:eastAsia="Times New Roman" w:hAnsi="Consolas" w:cs="Segoe UI"/>
-                      <w:color w:val="24292E"/>
-                      <w:sz w:val="18"/>
-                      <w:szCs w:val="18"/>
-                      <w:lang w:eastAsia="en-GB"/>
-                    </w:rPr>
-                  </w:pPr>
-                </w:p>
-              </w:tc>
-            </w:tr>
-            <w:tr>
-              <w:tc>
-                <w:tcPr>
-                  <w:tcW w:w="1429" w:type="dxa"/>
-                  <w:shd w:val="clear" w:color="auto" w:fill="FFFFFF"/>
-                  <w:noWrap/>
-                  <w:tcMar>
-                    <w:top w:w="0" w:type="dxa"/>
-                    <w:left w:w="150" w:type="dxa"/>
-                    <w:bottom w:w="0" w:type="dxa"/>
-                    <w:right w:w="150" w:type="dxa"/>
-                  </w:tcMar>
-                  <w:hideMark/>
-                </w:tcPr>
-                <w:p>
-                  <w:pPr>
-                    <w:spacing w:after="0" w:line="300" w:lineRule="atLeast"/>
-                    <w:rPr>
-                      <w:rFonts w:ascii="Consolas" w:eastAsia="Times New Roman" w:hAnsi="Consolas" w:cs="Segoe UI"/>
-                      <w:color w:val="24292E"/>
-                      <w:sz w:val="18"/>
-                      <w:szCs w:val="18"/>
-                      <w:lang w:eastAsia="en-GB"/>
-                    </w:rPr>
-                  </w:pPr>
-                </w:p>
-              </w:tc>
-            </w:tr>
-            <w:tr>
-              <w:tc>
-                <w:tcPr>
-                  <w:tcW w:w="1429" w:type="dxa"/>
-                  <w:shd w:val="clear" w:color="auto" w:fill="FFFFFF"/>
-                  <w:noWrap/>
-                  <w:tcMar>
-                    <w:top w:w="0" w:type="dxa"/>
-                    <w:left w:w="150" w:type="dxa"/>
-                    <w:bottom w:w="0" w:type="dxa"/>
-                    <w:right w:w="150" w:type="dxa"/>
-                  </w:tcMar>
-                  <w:hideMark/>
-                </w:tcPr>
-                <w:p>
-                  <w:pPr>
-                    <w:spacing w:after="0" w:line="300" w:lineRule="atLeast"/>
-                    <w:rPr>
-                      <w:rFonts w:ascii="Consolas" w:eastAsia="Times New Roman" w:hAnsi="Consolas" w:cs="Segoe UI"/>
-                      <w:color w:val="24292E"/>
-                      <w:sz w:val="18"/>
-                      <w:szCs w:val="18"/>
-                      <w:lang w:eastAsia="en-GB"/>
-                    </w:rPr>
-                  </w:pPr>
-                </w:p>
-              </w:tc>
-            </w:tr>
-            <w:tr>
-              <w:tc>
-                <w:tcPr>
-                  <w:tcW w:w="1429" w:type="dxa"/>
-                  <w:shd w:val="clear" w:color="auto" w:fill="FFFFFF"/>
-                  <w:noWrap/>
-                  <w:tcMar>
-                    <w:top w:w="0" w:type="dxa"/>
-                    <w:left w:w="150" w:type="dxa"/>
-                    <w:bottom w:w="0" w:type="dxa"/>
-                    <w:right w:w="150" w:type="dxa"/>
-                  </w:tcMar>
-                  <w:hideMark/>
-                </w:tcPr>
-                <w:p>
-                  <w:pPr>
-                    <w:spacing w:after="0" w:line="300" w:lineRule="atLeast"/>
-                    <w:rPr>
-                      <w:rFonts w:ascii="Consolas" w:eastAsia="Times New Roman" w:hAnsi="Consolas" w:cs="Segoe UI"/>
-                      <w:color w:val="24292E"/>
-                      <w:sz w:val="18"/>
-                      <w:szCs w:val="18"/>
-                      <w:lang w:eastAsia="en-GB"/>
-                    </w:rPr>
-                  </w:pPr>
-                </w:p>
-              </w:tc>
-            </w:tr>
-          </w:tbl>
-          <w:p>
-            <w:pPr>
-              <w:rPr>
-                <w:rFonts w:ascii="Courier New" w:hAnsi="Courier New" w:cs="Courier New"/>
-              </w:rPr>
-            </w:pPr>
+                <w:lang w:eastAsia="en-GB"/>
+              </w:rPr>
+            </w:pPr>
+            <w:r>
+              <w:rPr>
+                <w:rFonts w:ascii="Courier New" w:hAnsi="Courier New" w:cs="Courier New"/>
+                <w:sz w:val="20"/>
+                <w:szCs w:val="20"/>
+                <w:lang w:eastAsia="en-GB"/>
+              </w:rPr>
+              <w:t>p</w:t>
+            </w:r>
+            <w:r>
+              <w:rPr>
+                <w:rFonts w:ascii="Courier New" w:hAnsi="Courier New" w:cs="Courier New"/>
+                <w:sz w:val="20"/>
+                <w:szCs w:val="20"/>
+                <w:lang w:eastAsia="en-GB"/>
+              </w:rPr>
+              <w:t xml:space="preserve">ublic final class </w:t>
+            </w:r>
+            <w:proofErr w:type="spellStart"/>
+            <w:r>
+              <w:rPr>
+                <w:rFonts w:ascii="Courier New" w:hAnsi="Courier New" w:cs="Courier New"/>
+                <w:sz w:val="20"/>
+                <w:szCs w:val="20"/>
+                <w:lang w:eastAsia="en-GB"/>
+              </w:rPr>
+              <w:t>PublishingClient</w:t>
+            </w:r>
+            <w:proofErr w:type="spellEnd"/>
+            <w:r>
+              <w:rPr>
+                <w:rFonts w:ascii="Courier New" w:hAnsi="Courier New" w:cs="Courier New"/>
+                <w:sz w:val="20"/>
+                <w:szCs w:val="20"/>
+                <w:lang w:eastAsia="en-GB"/>
+              </w:rPr>
+              <w:t xml:space="preserve"> {</w:t>
+            </w:r>
+          </w:p>
+          <w:p>
+            <w:pPr>
+              <w:rPr>
+                <w:rFonts w:ascii="Courier New" w:hAnsi="Courier New" w:cs="Courier New"/>
+                <w:sz w:val="20"/>
+                <w:szCs w:val="20"/>
+                <w:lang w:eastAsia="en-GB"/>
+              </w:rPr>
+            </w:pPr>
+          </w:p>
+          <w:p>
+            <w:pPr>
+              <w:rPr>
+                <w:rFonts w:ascii="Courier New" w:hAnsi="Courier New" w:cs="Courier New"/>
+                <w:sz w:val="20"/>
+                <w:szCs w:val="20"/>
+                <w:lang w:eastAsia="en-GB"/>
+              </w:rPr>
+            </w:pPr>
+            <w:r>
+              <w:rPr>
+                <w:rFonts w:ascii="Courier New" w:hAnsi="Courier New" w:cs="Courier New"/>
+                <w:sz w:val="20"/>
+                <w:szCs w:val="20"/>
+                <w:lang w:eastAsia="en-GB"/>
+              </w:rPr>
+              <w:t xml:space="preserve">    /** </w:t>
+            </w:r>
+          </w:p>
+          <w:p>
+            <w:pPr>
+              <w:rPr>
+                <w:rFonts w:ascii="Courier New" w:hAnsi="Courier New" w:cs="Courier New"/>
+                <w:sz w:val="20"/>
+                <w:szCs w:val="20"/>
+                <w:lang w:eastAsia="en-GB"/>
+              </w:rPr>
+            </w:pPr>
+            <w:r>
+              <w:rPr>
+                <w:rFonts w:ascii="Courier New" w:hAnsi="Courier New" w:cs="Courier New"/>
+                <w:sz w:val="20"/>
+                <w:szCs w:val="20"/>
+                <w:lang w:eastAsia="en-GB"/>
+              </w:rPr>
+              <w:t xml:space="preserve">       Main</w:t>
+            </w:r>
+          </w:p>
+          <w:p>
+            <w:pPr>
+              <w:rPr>
+                <w:rFonts w:ascii="Courier New" w:hAnsi="Courier New" w:cs="Courier New"/>
+                <w:sz w:val="20"/>
+                <w:szCs w:val="20"/>
+                <w:lang w:eastAsia="en-GB"/>
+              </w:rPr>
+            </w:pPr>
+            <w:r>
+              <w:rPr>
+                <w:rFonts w:ascii="Courier New" w:hAnsi="Courier New" w:cs="Courier New"/>
+                <w:sz w:val="20"/>
+                <w:szCs w:val="20"/>
+                <w:lang w:eastAsia="en-GB"/>
+              </w:rPr>
+              <w:t xml:space="preserve">     */</w:t>
+            </w:r>
+          </w:p>
+          <w:p>
+            <w:pPr>
+              <w:rPr>
+                <w:rFonts w:ascii="Courier New" w:hAnsi="Courier New" w:cs="Courier New"/>
+                <w:sz w:val="20"/>
+                <w:szCs w:val="20"/>
+                <w:lang w:eastAsia="en-GB"/>
+              </w:rPr>
+            </w:pPr>
+          </w:p>
+          <w:p>
+            <w:pPr>
+              <w:rPr>
+                <w:rFonts w:ascii="Courier New" w:hAnsi="Courier New" w:cs="Courier New"/>
+                <w:sz w:val="20"/>
+                <w:szCs w:val="20"/>
+                <w:lang w:eastAsia="en-GB"/>
+              </w:rPr>
+            </w:pPr>
+            <w:r>
+              <w:rPr>
+                <w:rFonts w:ascii="Courier New" w:hAnsi="Courier New" w:cs="Courier New"/>
+                <w:sz w:val="20"/>
+                <w:szCs w:val="20"/>
+                <w:lang w:eastAsia="en-GB"/>
+              </w:rPr>
+              <w:t xml:space="preserve">    </w:t>
+            </w:r>
+            <w:r>
+              <w:rPr>
+                <w:rFonts w:ascii="Courier New" w:hAnsi="Courier New" w:cs="Courier New"/>
+                <w:sz w:val="20"/>
+                <w:szCs w:val="20"/>
+                <w:lang w:eastAsia="en-GB"/>
+              </w:rPr>
+              <w:t>p</w:t>
+            </w:r>
+            <w:r>
+              <w:rPr>
+                <w:rFonts w:ascii="Courier New" w:hAnsi="Courier New" w:cs="Courier New"/>
+                <w:sz w:val="20"/>
+                <w:szCs w:val="20"/>
+                <w:lang w:eastAsia="en-GB"/>
+              </w:rPr>
+              <w:t xml:space="preserve">ublic static void main(String… arguments) throws </w:t>
+            </w:r>
+            <w:proofErr w:type="spellStart"/>
+            <w:r>
+              <w:rPr>
+                <w:rFonts w:ascii="Courier New" w:hAnsi="Courier New" w:cs="Courier New"/>
+                <w:sz w:val="20"/>
+                <w:szCs w:val="20"/>
+                <w:lang w:eastAsia="en-GB"/>
+              </w:rPr>
+              <w:t>InterrupedException,ExecutionException</w:t>
+            </w:r>
+            <w:proofErr w:type="spellEnd"/>
+            <w:r>
+              <w:rPr>
+                <w:rFonts w:ascii="Courier New" w:hAnsi="Courier New" w:cs="Courier New"/>
+                <w:sz w:val="20"/>
+                <w:szCs w:val="20"/>
+                <w:lang w:eastAsia="en-GB"/>
+              </w:rPr>
+              <w:t xml:space="preserve">, </w:t>
+            </w:r>
+            <w:proofErr w:type="spellStart"/>
+            <w:r>
+              <w:rPr>
+                <w:rFonts w:ascii="Courier New" w:hAnsi="Courier New" w:cs="Courier New"/>
+                <w:sz w:val="20"/>
+                <w:szCs w:val="20"/>
+                <w:lang w:eastAsia="en-GB"/>
+              </w:rPr>
+              <w:t>TimeoutException</w:t>
+            </w:r>
+            <w:proofErr w:type="spellEnd"/>
+            <w:r>
+              <w:rPr>
+                <w:rFonts w:ascii="Courier New" w:hAnsi="Courier New" w:cs="Courier New"/>
+                <w:sz w:val="20"/>
+                <w:szCs w:val="20"/>
+                <w:lang w:eastAsia="en-GB"/>
+              </w:rPr>
+              <w:t xml:space="preserve"> {</w:t>
+            </w:r>
+          </w:p>
+          <w:p>
+            <w:pPr>
+              <w:rPr>
+                <w:rFonts w:ascii="Courier New" w:hAnsi="Courier New" w:cs="Courier New"/>
+                <w:sz w:val="20"/>
+                <w:szCs w:val="20"/>
+                <w:lang w:eastAsia="en-GB"/>
+              </w:rPr>
+            </w:pPr>
+          </w:p>
+          <w:p>
+            <w:pPr>
+              <w:rPr>
+                <w:rFonts w:ascii="Courier New" w:hAnsi="Courier New" w:cs="Courier New"/>
+                <w:sz w:val="20"/>
+                <w:szCs w:val="20"/>
+                <w:lang w:eastAsia="en-GB"/>
+              </w:rPr>
+            </w:pPr>
+            <w:r>
+              <w:rPr>
+                <w:rFonts w:ascii="Courier New" w:hAnsi="Courier New" w:cs="Courier New"/>
+                <w:sz w:val="20"/>
+                <w:szCs w:val="20"/>
+                <w:lang w:eastAsia="en-GB"/>
+              </w:rPr>
+              <w:t>// Connect using a principal with ‘</w:t>
+            </w:r>
+            <w:proofErr w:type="spellStart"/>
+            <w:r>
+              <w:rPr>
+                <w:rFonts w:ascii="Courier New" w:hAnsi="Courier New" w:cs="Courier New"/>
+                <w:sz w:val="20"/>
+                <w:szCs w:val="20"/>
+                <w:lang w:eastAsia="en-GB"/>
+              </w:rPr>
+              <w:t>modify_topic</w:t>
+            </w:r>
+            <w:proofErr w:type="spellEnd"/>
+            <w:r>
+              <w:rPr>
+                <w:rFonts w:ascii="Courier New" w:hAnsi="Courier New" w:cs="Courier New"/>
+                <w:sz w:val="20"/>
+                <w:szCs w:val="20"/>
+                <w:lang w:eastAsia="en-GB"/>
+              </w:rPr>
+              <w:t xml:space="preserve"> and </w:t>
+            </w:r>
+            <w:proofErr w:type="spellStart"/>
+            <w:r>
+              <w:rPr>
+                <w:rFonts w:ascii="Courier New" w:hAnsi="Courier New" w:cs="Courier New"/>
+                <w:sz w:val="20"/>
+                <w:szCs w:val="20"/>
+                <w:lang w:eastAsia="en-GB"/>
+              </w:rPr>
+              <w:t>update_topic</w:t>
+            </w:r>
+            <w:proofErr w:type="spellEnd"/>
+            <w:r>
+              <w:rPr>
+                <w:rFonts w:ascii="Courier New" w:hAnsi="Courier New" w:cs="Courier New"/>
+                <w:sz w:val="20"/>
+                <w:szCs w:val="20"/>
+                <w:lang w:eastAsia="en-GB"/>
+              </w:rPr>
+              <w:t xml:space="preserve"> permissions</w:t>
+            </w:r>
+          </w:p>
+          <w:p>
+            <w:pPr>
+              <w:rPr>
+                <w:rFonts w:ascii="Courier New" w:hAnsi="Courier New" w:cs="Courier New"/>
+                <w:sz w:val="20"/>
+                <w:szCs w:val="20"/>
+                <w:lang w:eastAsia="en-GB"/>
+              </w:rPr>
+            </w:pPr>
+            <w:r>
+              <w:rPr>
+                <w:rFonts w:ascii="Courier New" w:hAnsi="Courier New" w:cs="Courier New"/>
+                <w:sz w:val="20"/>
+                <w:szCs w:val="20"/>
+                <w:lang w:eastAsia="en-GB"/>
+              </w:rPr>
+              <w:t xml:space="preserve">        </w:t>
+            </w:r>
+            <w:r>
+              <w:rPr>
+                <w:rFonts w:ascii="Courier New" w:hAnsi="Courier New" w:cs="Courier New"/>
+                <w:sz w:val="20"/>
+                <w:szCs w:val="20"/>
+                <w:lang w:eastAsia="en-GB"/>
+              </w:rPr>
+              <w:t xml:space="preserve">final Session </w:t>
+            </w:r>
+            <w:proofErr w:type="spellStart"/>
+            <w:r>
+              <w:rPr>
+                <w:rFonts w:ascii="Courier New" w:hAnsi="Courier New" w:cs="Courier New"/>
+                <w:sz w:val="20"/>
+                <w:szCs w:val="20"/>
+                <w:lang w:eastAsia="en-GB"/>
+              </w:rPr>
+              <w:t>session</w:t>
+            </w:r>
+            <w:proofErr w:type="spellEnd"/>
+            <w:r>
+              <w:rPr>
+                <w:rFonts w:ascii="Courier New" w:hAnsi="Courier New" w:cs="Courier New"/>
+                <w:sz w:val="20"/>
+                <w:szCs w:val="20"/>
+                <w:lang w:eastAsia="en-GB"/>
+              </w:rPr>
+              <w:t xml:space="preserve"> = </w:t>
+            </w:r>
+          </w:p>
+          <w:p>
+            <w:pPr>
+              <w:rPr>
+                <w:rFonts w:ascii="Courier New" w:hAnsi="Courier New" w:cs="Courier New"/>
+                <w:sz w:val="20"/>
+                <w:szCs w:val="20"/>
+                <w:lang w:eastAsia="en-GB"/>
+              </w:rPr>
+            </w:pPr>
+            <w:r>
+              <w:rPr>
+                <w:rFonts w:ascii="Courier New" w:hAnsi="Courier New" w:cs="Courier New"/>
+                <w:sz w:val="20"/>
+                <w:szCs w:val="20"/>
+                <w:lang w:eastAsia="en-GB"/>
+              </w:rPr>
+              <w:t xml:space="preserve">        </w:t>
+            </w:r>
+            <w:r>
+              <w:rPr>
+                <w:rFonts w:ascii="Courier New" w:hAnsi="Courier New" w:cs="Courier New"/>
+                <w:sz w:val="20"/>
+                <w:szCs w:val="20"/>
+                <w:lang w:eastAsia="en-GB"/>
+              </w:rPr>
+              <w:t>Diffusion.sessions().principal(‘principal’.(‘password’).open(‘ws://host:80</w:t>
+            </w:r>
+          </w:p>
+          <w:p>
+            <w:pPr>
+              <w:rPr>
+                <w:rFonts w:ascii="Courier New" w:hAnsi="Courier New" w:cs="Courier New"/>
+                <w:sz w:val="20"/>
+                <w:szCs w:val="20"/>
+                <w:lang w:eastAsia="en-GB"/>
+              </w:rPr>
+            </w:pPr>
+          </w:p>
+          <w:p>
+            <w:pPr>
+              <w:rPr>
+                <w:rFonts w:ascii="Courier New" w:hAnsi="Courier New" w:cs="Courier New"/>
+                <w:sz w:val="20"/>
+                <w:szCs w:val="20"/>
+                <w:lang w:eastAsia="en-GB"/>
+              </w:rPr>
+            </w:pPr>
+            <w:r>
+              <w:rPr>
+                <w:rFonts w:ascii="Courier New" w:hAnsi="Courier New" w:cs="Courier New"/>
+                <w:sz w:val="20"/>
+                <w:szCs w:val="20"/>
+                <w:lang w:eastAsia="en-GB"/>
+              </w:rPr>
+              <w:t xml:space="preserve">// Get the topic control and topic update feature. </w:t>
+            </w:r>
+          </w:p>
+          <w:p>
+            <w:pPr>
+              <w:rPr>
+                <w:rFonts w:ascii="Courier New" w:hAnsi="Courier New" w:cs="Courier New"/>
+                <w:sz w:val="20"/>
+                <w:szCs w:val="20"/>
+                <w:lang w:eastAsia="en-GB"/>
+              </w:rPr>
+            </w:pPr>
+            <w:r>
+              <w:rPr>
+                <w:rFonts w:ascii="Courier New" w:hAnsi="Courier New" w:cs="Courier New"/>
+                <w:sz w:val="20"/>
+                <w:szCs w:val="20"/>
+                <w:lang w:eastAsia="en-GB"/>
+              </w:rPr>
+              <w:t xml:space="preserve">        </w:t>
+            </w:r>
+            <w:r>
+              <w:rPr>
+                <w:rFonts w:ascii="Courier New" w:hAnsi="Courier New" w:cs="Courier New"/>
+                <w:sz w:val="20"/>
+                <w:szCs w:val="20"/>
+                <w:lang w:eastAsia="en-GB"/>
+              </w:rPr>
+              <w:t xml:space="preserve">final </w:t>
+            </w:r>
+            <w:proofErr w:type="spellStart"/>
+            <w:r>
+              <w:rPr>
+                <w:rFonts w:ascii="Courier New" w:hAnsi="Courier New" w:cs="Courier New"/>
+                <w:sz w:val="20"/>
+                <w:szCs w:val="20"/>
+                <w:lang w:eastAsia="en-GB"/>
+              </w:rPr>
+              <w:t>TopicControl</w:t>
+            </w:r>
+            <w:proofErr w:type="spellEnd"/>
+            <w:r>
+              <w:rPr>
+                <w:rFonts w:ascii="Courier New" w:hAnsi="Courier New" w:cs="Courier New"/>
+                <w:sz w:val="20"/>
+                <w:szCs w:val="20"/>
+                <w:lang w:eastAsia="en-GB"/>
+              </w:rPr>
+              <w:t xml:space="preserve"> topic Control = </w:t>
+            </w:r>
+            <w:proofErr w:type="spellStart"/>
+            <w:r>
+              <w:rPr>
+                <w:rFonts w:ascii="Courier New" w:hAnsi="Courier New" w:cs="Courier New"/>
+                <w:sz w:val="20"/>
+                <w:szCs w:val="20"/>
+                <w:lang w:eastAsia="en-GB"/>
+              </w:rPr>
+              <w:t>session.feature</w:t>
+            </w:r>
+            <w:proofErr w:type="spellEnd"/>
+            <w:r>
+              <w:rPr>
+                <w:rFonts w:ascii="Courier New" w:hAnsi="Courier New" w:cs="Courier New"/>
+                <w:sz w:val="20"/>
+                <w:szCs w:val="20"/>
+                <w:lang w:eastAsia="en-GB"/>
+              </w:rPr>
+              <w:t>(</w:t>
+            </w:r>
+            <w:proofErr w:type="spellStart"/>
+            <w:r>
+              <w:rPr>
+                <w:rFonts w:ascii="Courier New" w:hAnsi="Courier New" w:cs="Courier New"/>
+                <w:sz w:val="20"/>
+                <w:szCs w:val="20"/>
+                <w:lang w:eastAsia="en-GB"/>
+              </w:rPr>
+              <w:t>TopicControl.class</w:t>
+            </w:r>
+            <w:proofErr w:type="spellEnd"/>
+            <w:r>
+              <w:rPr>
+                <w:rFonts w:ascii="Courier New" w:hAnsi="Courier New" w:cs="Courier New"/>
+                <w:sz w:val="20"/>
+                <w:szCs w:val="20"/>
+                <w:lang w:eastAsia="en-GB"/>
+              </w:rPr>
+              <w:t>);</w:t>
+            </w:r>
+          </w:p>
+          <w:p>
+            <w:pPr>
+              <w:rPr>
+                <w:rFonts w:ascii="Courier New" w:hAnsi="Courier New" w:cs="Courier New"/>
+                <w:sz w:val="20"/>
+                <w:szCs w:val="20"/>
+                <w:lang w:eastAsia="en-GB"/>
+              </w:rPr>
+            </w:pPr>
+          </w:p>
+          <w:p>
+            <w:pPr>
+              <w:rPr>
+                <w:rFonts w:ascii="Courier New" w:hAnsi="Courier New" w:cs="Courier New"/>
+                <w:sz w:val="20"/>
+                <w:szCs w:val="20"/>
+                <w:lang w:eastAsia="en-GB"/>
+              </w:rPr>
+            </w:pPr>
+            <w:r>
+              <w:rPr>
+                <w:rFonts w:ascii="Courier New" w:hAnsi="Courier New" w:cs="Courier New"/>
+                <w:sz w:val="20"/>
+                <w:szCs w:val="20"/>
+                <w:lang w:eastAsia="en-GB"/>
+              </w:rPr>
+              <w:t xml:space="preserve">        </w:t>
+            </w:r>
+            <w:r>
+              <w:rPr>
+                <w:rFonts w:ascii="Courier New" w:hAnsi="Courier New" w:cs="Courier New"/>
+                <w:sz w:val="20"/>
+                <w:szCs w:val="20"/>
+                <w:lang w:eastAsia="en-GB"/>
+              </w:rPr>
+              <w:t xml:space="preserve">final </w:t>
+            </w:r>
+            <w:proofErr w:type="spellStart"/>
+            <w:r>
+              <w:rPr>
+                <w:rFonts w:ascii="Courier New" w:hAnsi="Courier New" w:cs="Courier New"/>
+                <w:sz w:val="20"/>
+                <w:szCs w:val="20"/>
+                <w:lang w:eastAsia="en-GB"/>
+              </w:rPr>
+              <w:t>TopicUpdateControl</w:t>
+            </w:r>
+            <w:proofErr w:type="spellEnd"/>
+            <w:r>
+              <w:rPr>
+                <w:rFonts w:ascii="Courier New" w:hAnsi="Courier New" w:cs="Courier New"/>
+                <w:sz w:val="20"/>
+                <w:szCs w:val="20"/>
+                <w:lang w:eastAsia="en-GB"/>
+              </w:rPr>
+              <w:t xml:space="preserve"> </w:t>
+            </w:r>
+            <w:proofErr w:type="spellStart"/>
+            <w:r>
+              <w:rPr>
+                <w:rFonts w:ascii="Courier New" w:hAnsi="Courier New" w:cs="Courier New"/>
+                <w:sz w:val="20"/>
+                <w:szCs w:val="20"/>
+                <w:lang w:eastAsia="en-GB"/>
+              </w:rPr>
+              <w:t>updateControl</w:t>
+            </w:r>
+            <w:proofErr w:type="spellEnd"/>
+            <w:r>
+              <w:rPr>
+                <w:rFonts w:ascii="Courier New" w:hAnsi="Courier New" w:cs="Courier New"/>
+                <w:sz w:val="20"/>
+                <w:szCs w:val="20"/>
+                <w:lang w:eastAsia="en-GB"/>
+              </w:rPr>
+              <w:t xml:space="preserve"> = </w:t>
+            </w:r>
+            <w:proofErr w:type="spellStart"/>
+            <w:r>
+              <w:rPr>
+                <w:rFonts w:ascii="Courier New" w:hAnsi="Courier New" w:cs="Courier New"/>
+                <w:sz w:val="20"/>
+                <w:szCs w:val="20"/>
+                <w:lang w:eastAsia="en-GB"/>
+              </w:rPr>
+              <w:t>session.feature</w:t>
+            </w:r>
+            <w:proofErr w:type="spellEnd"/>
+            <w:r>
+              <w:rPr>
+                <w:rFonts w:ascii="Courier New" w:hAnsi="Courier New" w:cs="Courier New"/>
+                <w:sz w:val="20"/>
+                <w:szCs w:val="20"/>
+                <w:lang w:eastAsia="en-GB"/>
+              </w:rPr>
+              <w:t>(</w:t>
+            </w:r>
+            <w:proofErr w:type="spellStart"/>
+            <w:r>
+              <w:rPr>
+                <w:rFonts w:ascii="Courier New" w:hAnsi="Courier New" w:cs="Courier New"/>
+                <w:sz w:val="20"/>
+                <w:szCs w:val="20"/>
+                <w:lang w:eastAsia="en-GB"/>
+              </w:rPr>
+              <w:t>TopicUpdateControl.class</w:t>
+            </w:r>
+            <w:proofErr w:type="spellEnd"/>
+            <w:r>
+              <w:rPr>
+                <w:rFonts w:ascii="Courier New" w:hAnsi="Courier New" w:cs="Courier New"/>
+                <w:sz w:val="20"/>
+                <w:szCs w:val="20"/>
+                <w:lang w:eastAsia="en-GB"/>
+              </w:rPr>
+              <w:t>);</w:t>
+            </w:r>
+          </w:p>
+          <w:p>
+            <w:pPr>
+              <w:rPr>
+                <w:rFonts w:ascii="Courier New" w:hAnsi="Courier New" w:cs="Courier New"/>
+                <w:sz w:val="20"/>
+                <w:szCs w:val="20"/>
+                <w:lang w:eastAsia="en-GB"/>
+              </w:rPr>
+            </w:pPr>
+          </w:p>
+          <w:p>
+            <w:pPr>
+              <w:rPr>
+                <w:rFonts w:ascii="Courier New" w:hAnsi="Courier New" w:cs="Courier New"/>
+                <w:sz w:val="20"/>
+                <w:szCs w:val="20"/>
+                <w:lang w:eastAsia="en-GB"/>
+              </w:rPr>
+            </w:pPr>
+            <w:r>
+              <w:rPr>
+                <w:rFonts w:ascii="Courier New" w:hAnsi="Courier New" w:cs="Courier New"/>
+                <w:sz w:val="20"/>
+                <w:szCs w:val="20"/>
+                <w:lang w:eastAsia="en-GB"/>
+              </w:rPr>
+              <w:t>// Create a 64 bit integer topic ‘sensor/temperature’.</w:t>
+            </w:r>
+          </w:p>
+          <w:p>
+            <w:pPr>
+              <w:rPr>
+                <w:rFonts w:ascii="Courier New" w:hAnsi="Courier New" w:cs="Courier New"/>
+                <w:sz w:val="20"/>
+                <w:szCs w:val="20"/>
+                <w:lang w:eastAsia="en-GB"/>
+              </w:rPr>
+            </w:pPr>
+          </w:p>
+          <w:p>
+            <w:pPr>
+              <w:rPr>
+                <w:rFonts w:ascii="Courier New" w:hAnsi="Courier New" w:cs="Courier New"/>
+                <w:sz w:val="20"/>
+                <w:szCs w:val="20"/>
+                <w:lang w:eastAsia="en-GB"/>
+              </w:rPr>
+            </w:pPr>
+            <w:r>
+              <w:rPr>
+                <w:rFonts w:ascii="Courier New" w:hAnsi="Courier New" w:cs="Courier New"/>
+                <w:sz w:val="20"/>
+                <w:szCs w:val="20"/>
+                <w:lang w:eastAsia="en-GB"/>
+              </w:rPr>
+              <w:t xml:space="preserve">        final </w:t>
+            </w:r>
+            <w:proofErr w:type="spellStart"/>
+            <w:r>
+              <w:rPr>
+                <w:rFonts w:ascii="Courier New" w:hAnsi="Courier New" w:cs="Courier New"/>
+                <w:sz w:val="20"/>
+                <w:szCs w:val="20"/>
+                <w:lang w:eastAsia="en-GB"/>
+              </w:rPr>
+              <w:t>CompletableFuture</w:t>
+            </w:r>
+            <w:proofErr w:type="spellEnd"/>
+            <w:r>
+              <w:rPr>
+                <w:rFonts w:ascii="Courier New" w:hAnsi="Courier New" w:cs="Courier New"/>
+                <w:sz w:val="20"/>
+                <w:szCs w:val="20"/>
+                <w:lang w:eastAsia="en-GB"/>
+              </w:rPr>
+              <w:t>&lt;</w:t>
+            </w:r>
+            <w:proofErr w:type="spellStart"/>
+            <w:r>
+              <w:rPr>
+                <w:rFonts w:ascii="Courier New" w:hAnsi="Courier New" w:cs="Courier New"/>
+                <w:sz w:val="20"/>
+                <w:szCs w:val="20"/>
+                <w:lang w:eastAsia="en-GB"/>
+              </w:rPr>
+              <w:t>TopicControl.AddTopicResult</w:t>
+            </w:r>
+            <w:proofErr w:type="spellEnd"/>
+            <w:r>
+              <w:rPr>
+                <w:rFonts w:ascii="Courier New" w:hAnsi="Courier New" w:cs="Courier New"/>
+                <w:sz w:val="20"/>
+                <w:szCs w:val="20"/>
+                <w:lang w:eastAsia="en-GB"/>
+              </w:rPr>
+              <w:t xml:space="preserve">&gt; future = </w:t>
+            </w:r>
+          </w:p>
+          <w:p>
+            <w:pPr>
+              <w:rPr>
+                <w:rFonts w:ascii="Courier New" w:hAnsi="Courier New" w:cs="Courier New"/>
+                <w:sz w:val="20"/>
+                <w:szCs w:val="20"/>
+                <w:lang w:eastAsia="en-GB"/>
+              </w:rPr>
+            </w:pPr>
+            <w:r>
+              <w:rPr>
+                <w:rFonts w:ascii="Courier New" w:hAnsi="Courier New" w:cs="Courier New"/>
+                <w:sz w:val="20"/>
+                <w:szCs w:val="20"/>
+                <w:lang w:eastAsia="en-GB"/>
+              </w:rPr>
+              <w:t xml:space="preserve">        </w:t>
+            </w:r>
+            <w:proofErr w:type="spellStart"/>
+            <w:r>
+              <w:rPr>
+                <w:rFonts w:ascii="Courier New" w:hAnsi="Courier New" w:cs="Courier New"/>
+                <w:sz w:val="20"/>
+                <w:szCs w:val="20"/>
+                <w:lang w:eastAsia="en-GB"/>
+              </w:rPr>
+              <w:t>topicControl.addTopic</w:t>
+            </w:r>
+            <w:proofErr w:type="spellEnd"/>
+            <w:r>
+              <w:rPr>
+                <w:rFonts w:ascii="Courier New" w:hAnsi="Courier New" w:cs="Courier New"/>
+                <w:sz w:val="20"/>
+                <w:szCs w:val="20"/>
+                <w:lang w:eastAsia="en-GB"/>
+              </w:rPr>
+              <w:t>(</w:t>
+            </w:r>
+          </w:p>
+          <w:p>
+            <w:pPr>
+              <w:rPr>
+                <w:rFonts w:ascii="Courier New" w:hAnsi="Courier New" w:cs="Courier New"/>
+                <w:sz w:val="20"/>
+                <w:szCs w:val="20"/>
+                <w:lang w:eastAsia="en-GB"/>
+              </w:rPr>
+            </w:pPr>
+            <w:r>
+              <w:rPr>
+                <w:rFonts w:ascii="Courier New" w:hAnsi="Courier New" w:cs="Courier New"/>
+                <w:sz w:val="20"/>
+                <w:szCs w:val="20"/>
+                <w:lang w:eastAsia="en-GB"/>
+              </w:rPr>
+              <w:t xml:space="preserve">             “sensor/temperature”,</w:t>
+            </w:r>
+          </w:p>
+          <w:p>
+            <w:pPr>
+              <w:rPr>
+                <w:rFonts w:ascii="Courier New" w:hAnsi="Courier New" w:cs="Courier New"/>
+                <w:sz w:val="20"/>
+                <w:szCs w:val="20"/>
+                <w:lang w:eastAsia="en-GB"/>
+              </w:rPr>
+            </w:pPr>
+            <w:r>
+              <w:rPr>
+                <w:rFonts w:ascii="Courier New" w:hAnsi="Courier New" w:cs="Courier New"/>
+                <w:sz w:val="20"/>
+                <w:szCs w:val="20"/>
+                <w:lang w:eastAsia="en-GB"/>
+              </w:rPr>
+              <w:t xml:space="preserve">             “</w:t>
+            </w:r>
+            <w:proofErr w:type="spellStart"/>
+            <w:r>
+              <w:rPr>
+                <w:rFonts w:ascii="Courier New" w:hAnsi="Courier New" w:cs="Courier New"/>
+                <w:sz w:val="20"/>
+                <w:szCs w:val="20"/>
+                <w:lang w:eastAsia="en-GB"/>
+              </w:rPr>
+              <w:t>topicControl.newSpecification</w:t>
+            </w:r>
+            <w:proofErr w:type="spellEnd"/>
+            <w:r>
+              <w:rPr>
+                <w:rFonts w:ascii="Courier New" w:hAnsi="Courier New" w:cs="Courier New"/>
+                <w:sz w:val="20"/>
+                <w:szCs w:val="20"/>
+                <w:lang w:eastAsia="en-GB"/>
+              </w:rPr>
+              <w:t xml:space="preserve"> (TopicType.INT64);</w:t>
+            </w:r>
+          </w:p>
+          <w:p>
+            <w:pPr>
+              <w:rPr>
+                <w:rFonts w:ascii="Courier New" w:hAnsi="Courier New" w:cs="Courier New"/>
+                <w:sz w:val="20"/>
+                <w:szCs w:val="20"/>
+                <w:lang w:eastAsia="en-GB"/>
+              </w:rPr>
+            </w:pPr>
+            <w:r>
+              <w:rPr>
+                <w:rFonts w:ascii="Courier New" w:hAnsi="Courier New" w:cs="Courier New"/>
+                <w:sz w:val="20"/>
+                <w:szCs w:val="20"/>
+                <w:lang w:eastAsia="en-GB"/>
+              </w:rPr>
+              <w:t xml:space="preserve">        </w:t>
+            </w:r>
+          </w:p>
+          <w:p>
+            <w:pPr>
+              <w:rPr>
+                <w:rFonts w:ascii="Courier New" w:hAnsi="Courier New" w:cs="Courier New"/>
+                <w:sz w:val="20"/>
+                <w:szCs w:val="20"/>
+                <w:lang w:eastAsia="en-GB"/>
+              </w:rPr>
+            </w:pPr>
+          </w:p>
+          <w:p>
+            <w:pPr>
+              <w:rPr>
+                <w:rFonts w:ascii="Courier New" w:hAnsi="Courier New" w:cs="Courier New"/>
+                <w:sz w:val="20"/>
+                <w:szCs w:val="20"/>
+                <w:lang w:eastAsia="en-GB"/>
+              </w:rPr>
+            </w:pPr>
+            <w:r>
+              <w:rPr>
+                <w:rFonts w:ascii="Courier New" w:hAnsi="Courier New" w:cs="Courier New"/>
+                <w:sz w:val="20"/>
+                <w:szCs w:val="20"/>
+                <w:lang w:eastAsia="en-GB"/>
+              </w:rPr>
+              <w:t xml:space="preserve">// Wait for the </w:t>
+            </w:r>
+            <w:proofErr w:type="spellStart"/>
+            <w:r>
+              <w:rPr>
+                <w:rFonts w:ascii="Courier New" w:hAnsi="Courier New" w:cs="Courier New"/>
+                <w:sz w:val="20"/>
+                <w:szCs w:val="20"/>
+                <w:lang w:eastAsia="en-GB"/>
+              </w:rPr>
+              <w:t>CompletableFuture</w:t>
+            </w:r>
+            <w:proofErr w:type="spellEnd"/>
+            <w:r>
+              <w:rPr>
+                <w:rFonts w:ascii="Courier New" w:hAnsi="Courier New" w:cs="Courier New"/>
+                <w:sz w:val="20"/>
+                <w:szCs w:val="20"/>
+                <w:lang w:eastAsia="en-GB"/>
+              </w:rPr>
+              <w:t xml:space="preserve"> to </w:t>
+            </w:r>
+            <w:proofErr w:type="spellStart"/>
+            <w:r>
+              <w:rPr>
+                <w:rFonts w:ascii="Courier New" w:hAnsi="Courier New" w:cs="Courier New"/>
+                <w:sz w:val="20"/>
+                <w:szCs w:val="20"/>
+                <w:lang w:eastAsia="en-GB"/>
+              </w:rPr>
+              <w:t>to</w:t>
+            </w:r>
+            <w:proofErr w:type="spellEnd"/>
+            <w:r>
+              <w:rPr>
+                <w:rFonts w:ascii="Courier New" w:hAnsi="Courier New" w:cs="Courier New"/>
+                <w:sz w:val="20"/>
+                <w:szCs w:val="20"/>
+                <w:lang w:eastAsia="en-GB"/>
+              </w:rPr>
+              <w:t xml:space="preserve"> complete. </w:t>
+            </w:r>
+          </w:p>
+          <w:p>
+            <w:pPr>
+              <w:rPr>
+                <w:rFonts w:ascii="Courier New" w:hAnsi="Courier New" w:cs="Courier New"/>
+                <w:sz w:val="20"/>
+                <w:szCs w:val="20"/>
+                <w:lang w:eastAsia="en-GB"/>
+              </w:rPr>
+            </w:pPr>
+            <w:r>
+              <w:rPr>
+                <w:rFonts w:ascii="Courier New" w:hAnsi="Courier New" w:cs="Courier New"/>
+                <w:sz w:val="20"/>
+                <w:szCs w:val="20"/>
+                <w:lang w:eastAsia="en-GB"/>
+              </w:rPr>
+              <w:t xml:space="preserve">        </w:t>
+            </w:r>
+            <w:proofErr w:type="spellStart"/>
+            <w:r>
+              <w:rPr>
+                <w:rFonts w:ascii="Courier New" w:hAnsi="Courier New" w:cs="Courier New"/>
+                <w:sz w:val="20"/>
+                <w:szCs w:val="20"/>
+                <w:lang w:eastAsia="en-GB"/>
+              </w:rPr>
+              <w:t>future.get</w:t>
+            </w:r>
+            <w:proofErr w:type="spellEnd"/>
+            <w:r>
+              <w:rPr>
+                <w:rFonts w:ascii="Courier New" w:hAnsi="Courier New" w:cs="Courier New"/>
+                <w:sz w:val="20"/>
+                <w:szCs w:val="20"/>
+                <w:lang w:eastAsia="en-GB"/>
+              </w:rPr>
+              <w:t>(10,TimeUnit.SECONDS);</w:t>
+            </w:r>
+          </w:p>
+          <w:p>
+            <w:pPr>
+              <w:rPr>
+                <w:rFonts w:ascii="Courier New" w:hAnsi="Courier New" w:cs="Courier New"/>
+                <w:sz w:val="20"/>
+                <w:szCs w:val="20"/>
+                <w:lang w:eastAsia="en-GB"/>
+              </w:rPr>
+            </w:pPr>
+          </w:p>
+          <w:p>
+            <w:pPr>
+              <w:rPr>
+                <w:rFonts w:ascii="Courier New" w:hAnsi="Courier New" w:cs="Courier New"/>
+                <w:sz w:val="20"/>
+                <w:szCs w:val="20"/>
+                <w:lang w:eastAsia="en-GB"/>
+              </w:rPr>
+            </w:pPr>
+          </w:p>
+          <w:p>
+            <w:pPr>
+              <w:rPr>
+                <w:rFonts w:ascii="Courier New" w:hAnsi="Courier New" w:cs="Courier New"/>
+                <w:sz w:val="20"/>
+                <w:szCs w:val="20"/>
+                <w:lang w:eastAsia="en-GB"/>
+              </w:rPr>
+            </w:pPr>
+            <w:r>
+              <w:rPr>
+                <w:rFonts w:ascii="Courier New" w:hAnsi="Courier New" w:cs="Courier New"/>
+                <w:sz w:val="20"/>
+                <w:szCs w:val="20"/>
+                <w:lang w:eastAsia="en-GB"/>
+              </w:rPr>
+              <w:t>// Update the topic</w:t>
+            </w:r>
+          </w:p>
+          <w:p>
+            <w:pPr>
+              <w:rPr>
+                <w:rFonts w:ascii="Courier New" w:hAnsi="Courier New" w:cs="Courier New"/>
+                <w:sz w:val="20"/>
+                <w:szCs w:val="20"/>
+                <w:lang w:eastAsia="en-GB"/>
+              </w:rPr>
+            </w:pPr>
+            <w:r>
+              <w:rPr>
+                <w:rFonts w:ascii="Courier New" w:hAnsi="Courier New" w:cs="Courier New"/>
+                <w:sz w:val="20"/>
+                <w:szCs w:val="20"/>
+                <w:lang w:eastAsia="en-GB"/>
+              </w:rPr>
+              <w:t xml:space="preserve">        final </w:t>
+            </w:r>
+            <w:proofErr w:type="spellStart"/>
+            <w:r>
+              <w:rPr>
+                <w:rFonts w:ascii="Courier New" w:hAnsi="Courier New" w:cs="Courier New"/>
+                <w:sz w:val="20"/>
+                <w:szCs w:val="20"/>
+                <w:lang w:eastAsia="en-GB"/>
+              </w:rPr>
+              <w:t>UpdateCallBack</w:t>
+            </w:r>
+            <w:proofErr w:type="spellEnd"/>
+            <w:r>
+              <w:rPr>
+                <w:rFonts w:ascii="Courier New" w:hAnsi="Courier New" w:cs="Courier New"/>
+                <w:sz w:val="20"/>
+                <w:szCs w:val="20"/>
+                <w:lang w:eastAsia="en-GB"/>
+              </w:rPr>
+              <w:t xml:space="preserve"> </w:t>
+            </w:r>
+            <w:proofErr w:type="spellStart"/>
+            <w:r>
+              <w:rPr>
+                <w:rFonts w:ascii="Courier New" w:hAnsi="Courier New" w:cs="Courier New"/>
+                <w:sz w:val="20"/>
+                <w:szCs w:val="20"/>
+                <w:lang w:eastAsia="en-GB"/>
+              </w:rPr>
+              <w:t>updateCallback</w:t>
+            </w:r>
+            <w:proofErr w:type="spellEnd"/>
+            <w:r>
+              <w:rPr>
+                <w:rFonts w:ascii="Courier New" w:hAnsi="Courier New" w:cs="Courier New"/>
+                <w:sz w:val="20"/>
+                <w:szCs w:val="20"/>
+                <w:lang w:eastAsia="en-GB"/>
+              </w:rPr>
+              <w:t xml:space="preserve"> = new </w:t>
+            </w:r>
+            <w:proofErr w:type="spellStart"/>
+            <w:r>
+              <w:rPr>
+                <w:rFonts w:ascii="Courier New" w:hAnsi="Courier New" w:cs="Courier New"/>
+                <w:sz w:val="20"/>
+                <w:szCs w:val="20"/>
+                <w:lang w:eastAsia="en-GB"/>
+              </w:rPr>
+              <w:t>UpdateCallback.Default</w:t>
+            </w:r>
+            <w:proofErr w:type="spellEnd"/>
+            <w:r>
+              <w:rPr>
+                <w:rFonts w:ascii="Courier New" w:hAnsi="Courier New" w:cs="Courier New"/>
+                <w:sz w:val="20"/>
+                <w:szCs w:val="20"/>
+                <w:lang w:eastAsia="en-GB"/>
+              </w:rPr>
+              <w:t>();</w:t>
+            </w:r>
+          </w:p>
+          <w:p>
+            <w:pPr>
+              <w:rPr>
+                <w:rFonts w:ascii="Courier New" w:hAnsi="Courier New" w:cs="Courier New"/>
+                <w:sz w:val="20"/>
+                <w:szCs w:val="20"/>
+                <w:lang w:eastAsia="en-GB"/>
+              </w:rPr>
+            </w:pPr>
+            <w:r>
+              <w:rPr>
+                <w:rFonts w:ascii="Courier New" w:hAnsi="Courier New" w:cs="Courier New"/>
+                <w:sz w:val="20"/>
+                <w:szCs w:val="20"/>
+                <w:lang w:eastAsia="en-GB"/>
+              </w:rPr>
+              <w:t xml:space="preserve">        for (</w:t>
+            </w:r>
+            <w:proofErr w:type="spellStart"/>
+            <w:r>
+              <w:rPr>
+                <w:rFonts w:ascii="Courier New" w:hAnsi="Courier New" w:cs="Courier New"/>
+                <w:sz w:val="20"/>
+                <w:szCs w:val="20"/>
+                <w:lang w:eastAsia="en-GB"/>
+              </w:rPr>
+              <w:t>int</w:t>
+            </w:r>
+            <w:proofErr w:type="spellEnd"/>
+            <w:r>
+              <w:rPr>
+                <w:rFonts w:ascii="Courier New" w:hAnsi="Courier New" w:cs="Courier New"/>
+                <w:sz w:val="20"/>
+                <w:szCs w:val="20"/>
+                <w:lang w:eastAsia="en-GB"/>
+              </w:rPr>
+              <w:t xml:space="preserve"> </w:t>
+            </w:r>
+            <w:proofErr w:type="spellStart"/>
+            <w:r>
+              <w:rPr>
+                <w:rFonts w:ascii="Courier New" w:hAnsi="Courier New" w:cs="Courier New"/>
+                <w:sz w:val="20"/>
+                <w:szCs w:val="20"/>
+                <w:lang w:eastAsia="en-GB"/>
+              </w:rPr>
+              <w:t>i</w:t>
+            </w:r>
+            <w:proofErr w:type="spellEnd"/>
+            <w:r>
+              <w:rPr>
+                <w:rFonts w:ascii="Courier New" w:hAnsi="Courier New" w:cs="Courier New"/>
+                <w:sz w:val="20"/>
+                <w:szCs w:val="20"/>
+                <w:lang w:eastAsia="en-GB"/>
+              </w:rPr>
+              <w:t xml:space="preserve"> = 0; I &lt; 1000; </w:t>
+            </w:r>
+            <w:proofErr w:type="spellStart"/>
+            <w:r>
+              <w:rPr>
+                <w:rFonts w:ascii="Courier New" w:hAnsi="Courier New" w:cs="Courier New"/>
+                <w:sz w:val="20"/>
+                <w:szCs w:val="20"/>
+                <w:lang w:eastAsia="en-GB"/>
+              </w:rPr>
+              <w:t>i</w:t>
+            </w:r>
+            <w:proofErr w:type="spellEnd"/>
+            <w:r>
+              <w:rPr>
+                <w:rFonts w:ascii="Courier New" w:hAnsi="Courier New" w:cs="Courier New"/>
+                <w:sz w:val="20"/>
+                <w:szCs w:val="20"/>
+                <w:lang w:eastAsia="en-GB"/>
+              </w:rPr>
+              <w:t>++) {</w:t>
+            </w:r>
+          </w:p>
+          <w:p>
+            <w:pPr>
+              <w:rPr>
+                <w:rFonts w:ascii="Courier New" w:hAnsi="Courier New" w:cs="Courier New"/>
+                <w:sz w:val="20"/>
+                <w:szCs w:val="20"/>
+                <w:lang w:eastAsia="en-GB"/>
+              </w:rPr>
+            </w:pPr>
+          </w:p>
+          <w:p>
+            <w:pPr>
+              <w:rPr>
+                <w:rFonts w:ascii="Courier New" w:hAnsi="Courier New" w:cs="Courier New"/>
+                <w:sz w:val="20"/>
+                <w:szCs w:val="20"/>
+                <w:lang w:eastAsia="en-GB"/>
+              </w:rPr>
+            </w:pPr>
+          </w:p>
+          <w:p>
+            <w:pPr>
+              <w:rPr>
+                <w:rFonts w:ascii="Courier New" w:hAnsi="Courier New" w:cs="Courier New"/>
+                <w:sz w:val="20"/>
+                <w:szCs w:val="20"/>
+                <w:lang w:eastAsia="en-GB"/>
+              </w:rPr>
+            </w:pPr>
+            <w:r>
+              <w:rPr>
+                <w:rFonts w:ascii="Courier New" w:hAnsi="Courier New" w:cs="Courier New"/>
+                <w:sz w:val="20"/>
+                <w:szCs w:val="20"/>
+                <w:lang w:eastAsia="en-GB"/>
+              </w:rPr>
+              <w:t xml:space="preserve">// Use the non-exclusive updater to update the topic without looking at it. </w:t>
+            </w:r>
+          </w:p>
+          <w:p>
+            <w:pPr>
+              <w:rPr>
+                <w:rFonts w:ascii="Courier New" w:hAnsi="Courier New" w:cs="Courier New"/>
+                <w:sz w:val="20"/>
+                <w:szCs w:val="20"/>
+                <w:lang w:eastAsia="en-GB"/>
+              </w:rPr>
+            </w:pPr>
+            <w:r>
+              <w:rPr>
+                <w:rFonts w:ascii="Courier New" w:hAnsi="Courier New" w:cs="Courier New"/>
+                <w:sz w:val="20"/>
+                <w:szCs w:val="20"/>
+                <w:lang w:eastAsia="en-GB"/>
+              </w:rPr>
+              <w:t xml:space="preserve">            </w:t>
+            </w:r>
+            <w:proofErr w:type="spellStart"/>
+            <w:r>
+              <w:rPr>
+                <w:rFonts w:ascii="Courier New" w:hAnsi="Courier New" w:cs="Courier New"/>
+                <w:sz w:val="20"/>
+                <w:szCs w:val="20"/>
+                <w:lang w:eastAsia="en-GB"/>
+              </w:rPr>
+              <w:t>updateControl.updater</w:t>
+            </w:r>
+            <w:proofErr w:type="spellEnd"/>
+            <w:r>
+              <w:rPr>
+                <w:rFonts w:ascii="Courier New" w:hAnsi="Courier New" w:cs="Courier New"/>
+                <w:sz w:val="20"/>
+                <w:szCs w:val="20"/>
+                <w:lang w:eastAsia="en-GB"/>
+              </w:rPr>
+              <w:t>().</w:t>
+            </w:r>
+            <w:proofErr w:type="spellStart"/>
+            <w:r>
+              <w:rPr>
+                <w:rFonts w:ascii="Courier New" w:hAnsi="Courier New" w:cs="Courier New"/>
+                <w:sz w:val="20"/>
+                <w:szCs w:val="20"/>
+                <w:lang w:eastAsia="en-GB"/>
+              </w:rPr>
+              <w:t>valueUpdater</w:t>
+            </w:r>
+            <w:proofErr w:type="spellEnd"/>
+            <w:r>
+              <w:rPr>
+                <w:rFonts w:ascii="Courier New" w:hAnsi="Courier New" w:cs="Courier New"/>
+                <w:sz w:val="20"/>
+                <w:szCs w:val="20"/>
+                <w:lang w:eastAsia="en-GB"/>
+              </w:rPr>
+              <w:t>(</w:t>
+            </w:r>
+            <w:proofErr w:type="spellStart"/>
+            <w:r>
+              <w:rPr>
+                <w:rFonts w:ascii="Courier New" w:hAnsi="Courier New" w:cs="Courier New"/>
+                <w:sz w:val="20"/>
+                <w:szCs w:val="20"/>
+                <w:lang w:eastAsia="en-GB"/>
+              </w:rPr>
+              <w:t>Integer.class</w:t>
+            </w:r>
+            <w:proofErr w:type="spellEnd"/>
+            <w:r>
+              <w:rPr>
+                <w:rFonts w:ascii="Courier New" w:hAnsi="Courier New" w:cs="Courier New"/>
+                <w:sz w:val="20"/>
+                <w:szCs w:val="20"/>
+                <w:lang w:eastAsia="en-GB"/>
+              </w:rPr>
+              <w:t>).update(</w:t>
+            </w:r>
+          </w:p>
+          <w:p>
+            <w:pPr>
+              <w:rPr>
+                <w:rFonts w:ascii="Courier New" w:hAnsi="Courier New" w:cs="Courier New"/>
+                <w:sz w:val="20"/>
+                <w:szCs w:val="20"/>
+                <w:lang w:eastAsia="en-GB"/>
+              </w:rPr>
+            </w:pPr>
+            <w:r>
+              <w:rPr>
+                <w:rFonts w:ascii="Courier New" w:hAnsi="Courier New" w:cs="Courier New"/>
+                <w:sz w:val="20"/>
+                <w:szCs w:val="20"/>
+                <w:lang w:eastAsia="en-GB"/>
+              </w:rPr>
+              <w:t xml:space="preserve">                   “sensor/temperature”</w:t>
+            </w:r>
+            <w:r>
+              <w:rPr>
+                <w:rFonts w:ascii="Courier New" w:hAnsi="Courier New" w:cs="Courier New"/>
+                <w:sz w:val="20"/>
+                <w:szCs w:val="20"/>
+                <w:lang w:eastAsia="en-GB"/>
+              </w:rPr>
+              <w:t>,10</w:t>
+            </w:r>
+            <w:r>
+              <w:rPr>
+                <w:rFonts w:ascii="Courier New" w:hAnsi="Courier New" w:cs="Courier New"/>
+                <w:sz w:val="20"/>
+                <w:szCs w:val="20"/>
+                <w:lang w:eastAsia="en-GB"/>
+              </w:rPr>
+              <w:t>,update.Callback);</w:t>
+            </w:r>
+          </w:p>
+          <w:p>
+            <w:pPr>
+              <w:rPr>
+                <w:rFonts w:ascii="Courier New" w:hAnsi="Courier New" w:cs="Courier New"/>
+                <w:sz w:val="20"/>
+                <w:szCs w:val="20"/>
+                <w:lang w:eastAsia="en-GB"/>
+              </w:rPr>
+            </w:pPr>
+          </w:p>
+          <w:p>
+            <w:pPr>
+              <w:rPr>
+                <w:rFonts w:ascii="Courier New" w:hAnsi="Courier New" w:cs="Courier New"/>
+                <w:sz w:val="20"/>
+                <w:szCs w:val="20"/>
+                <w:lang w:eastAsia="en-GB"/>
+              </w:rPr>
+            </w:pPr>
+            <w:r>
+              <w:rPr>
+                <w:rFonts w:ascii="Courier New" w:hAnsi="Courier New" w:cs="Courier New"/>
+                <w:sz w:val="20"/>
+                <w:szCs w:val="20"/>
+                <w:lang w:eastAsia="en-GB"/>
+              </w:rPr>
+              <w:t xml:space="preserve">            </w:t>
+            </w:r>
+            <w:proofErr w:type="spellStart"/>
+            <w:r>
+              <w:rPr>
+                <w:rFonts w:ascii="Courier New" w:hAnsi="Courier New" w:cs="Courier New"/>
+                <w:sz w:val="20"/>
+                <w:szCs w:val="20"/>
+                <w:lang w:eastAsia="en-GB"/>
+              </w:rPr>
+              <w:t>Thread.sleep</w:t>
+            </w:r>
+            <w:proofErr w:type="spellEnd"/>
+            <w:r>
+              <w:rPr>
+                <w:rFonts w:ascii="Courier New" w:hAnsi="Courier New" w:cs="Courier New"/>
+                <w:sz w:val="20"/>
+                <w:szCs w:val="20"/>
+                <w:lang w:eastAsia="en-GB"/>
+              </w:rPr>
+              <w:t>(1000);</w:t>
+            </w:r>
+          </w:p>
+          <w:p>
+            <w:pPr>
+              <w:rPr>
+                <w:rFonts w:ascii="Courier New" w:hAnsi="Courier New" w:cs="Courier New"/>
+                <w:sz w:val="20"/>
+                <w:szCs w:val="20"/>
+                <w:lang w:eastAsia="en-GB"/>
+              </w:rPr>
+            </w:pPr>
+            <w:r>
+              <w:rPr>
+                <w:rFonts w:ascii="Courier New" w:hAnsi="Courier New" w:cs="Courier New"/>
+                <w:sz w:val="20"/>
+                <w:szCs w:val="20"/>
+                <w:lang w:eastAsia="en-GB"/>
+              </w:rPr>
+              <w:t xml:space="preserve">         }</w:t>
+            </w:r>
+          </w:p>
+          <w:p>
+            <w:pPr>
+              <w:rPr>
+                <w:rFonts w:ascii="Courier New" w:hAnsi="Courier New" w:cs="Courier New"/>
+                <w:sz w:val="20"/>
+                <w:szCs w:val="20"/>
+                <w:lang w:eastAsia="en-GB"/>
+              </w:rPr>
+            </w:pPr>
+            <w:r>
+              <w:rPr>
+                <w:rFonts w:ascii="Courier New" w:hAnsi="Courier New" w:cs="Courier New"/>
+                <w:sz w:val="20"/>
+                <w:szCs w:val="20"/>
+                <w:lang w:eastAsia="en-GB"/>
+              </w:rPr>
+              <w:t xml:space="preserve">    }</w:t>
+            </w:r>
+          </w:p>
+          <w:p>
+            <w:pPr>
+              <w:rPr>
+                <w:rFonts w:ascii="Courier New" w:hAnsi="Courier New" w:cs="Courier New"/>
+                <w:sz w:val="20"/>
+                <w:szCs w:val="20"/>
+                <w:lang w:eastAsia="en-GB"/>
+              </w:rPr>
+            </w:pPr>
+            <w:r>
+              <w:rPr>
+                <w:rFonts w:ascii="Courier New" w:hAnsi="Courier New" w:cs="Courier New"/>
+                <w:sz w:val="20"/>
+                <w:szCs w:val="20"/>
+                <w:lang w:eastAsia="en-GB"/>
+              </w:rPr>
+              <w:t>}</w:t>
+            </w:r>
+          </w:p>
+          <w:p>
+            <w:pPr>
+              <w:rPr>
+                <w:rFonts w:ascii="Courier New" w:hAnsi="Courier New" w:cs="Courier New"/>
+                <w:sz w:val="20"/>
+                <w:szCs w:val="20"/>
+                <w:lang w:eastAsia="en-GB"/>
+              </w:rPr>
+            </w:pPr>
+            <w:r>
+              <w:rPr>
+                <w:rFonts w:ascii="Courier New" w:hAnsi="Courier New" w:cs="Courier New"/>
+                <w:lang w:eastAsia="en-GB"/>
+              </w:rPr>
+              <w:t xml:space="preserve"> </w:t>
+            </w:r>
           </w:p>
         </w:tc>
       </w:tr>
     </w:tbl>
-    <w:p/>
-    <w:p>
+    <w:p>
+      <w:pPr>
+        <w:rPr>
+          <w:lang w:eastAsia="en-GB"/>
+        </w:rPr>
+      </w:pPr>
+    </w:p>
+    <w:p>
+      <w:pPr>
+        <w:rPr>
+          <w:lang w:eastAsia="en-GB"/>
+        </w:rPr>
+      </w:pPr>
+      <w:r>
+        <w:rPr>
+          <w:lang w:eastAsia="en-GB"/>
+        </w:rPr>
+        <w:t xml:space="preserve">In this example, we’re creating a new publisher that will publish a 64 integer temperature value obtained from a sensor.  This published value will be assigned to a </w:t>
+      </w:r>
+      <w:r>
+        <w:rPr>
+          <w:i/>
+          <w:lang w:eastAsia="en-GB"/>
+        </w:rPr>
+        <w:t>topic</w:t>
+      </w:r>
+      <w:r>
+        <w:rPr>
+          <w:i/>
+          <w:lang w:eastAsia="en-GB"/>
+        </w:rPr>
+        <w:t>.</w:t>
+      </w:r>
+      <w:r>
+        <w:rPr>
+          <w:lang w:eastAsia="en-GB"/>
+        </w:rPr>
+        <w:t xml:space="preserve"> </w:t>
+      </w:r>
+      <w:r>
+        <w:rPr>
+          <w:lang w:eastAsia="en-GB"/>
+        </w:rPr>
+        <w:t xml:space="preserve"> We start by connecting to the Diffu</w:t>
+      </w:r>
+      <w:r>
+        <w:rPr>
+          <w:lang w:eastAsia="en-GB"/>
+        </w:rPr>
+        <w:t xml:space="preserve">sion broker with permission settings </w:t>
+      </w:r>
+      <w:r>
+        <w:rPr>
+          <w:lang w:eastAsia="en-GB"/>
+        </w:rPr>
+        <w:t>allowing the publisher to modify and update the topic.</w:t>
+      </w:r>
+    </w:p>
+    <w:p>
+      <w:pPr>
+        <w:rPr>
+          <w:lang w:eastAsia="en-GB"/>
+        </w:rPr>
+      </w:pPr>
+      <w:r>
+        <w:rPr>
+          <w:lang w:eastAsia="en-GB"/>
+        </w:rPr>
+        <w:t xml:space="preserve">The underlying mechanism that creates this is called a </w:t>
+      </w:r>
+      <w:r>
+        <w:rPr>
+          <w:i/>
+          <w:lang w:eastAsia="en-GB"/>
+        </w:rPr>
+        <w:t>future</w:t>
+      </w:r>
+      <w:r>
+        <w:rPr>
+          <w:lang w:eastAsia="en-GB"/>
+        </w:rPr>
+        <w:t>.</w:t>
+      </w:r>
+      <w:r>
+        <w:rPr>
+          <w:i/>
+          <w:lang w:eastAsia="en-GB"/>
+        </w:rPr>
+        <w:t xml:space="preserve">  </w:t>
+      </w:r>
+      <w:r>
+        <w:rPr>
+          <w:lang w:eastAsia="en-GB"/>
+        </w:rPr>
+        <w:t xml:space="preserve">To explore more about how futures in Java work, you can click on </w:t>
+      </w:r>
+      <w:hyperlink r:id="rId10" w:history="1">
+        <w:r>
+          <w:rPr>
+            <w:rStyle w:val="Hyperlink"/>
+            <w:lang w:eastAsia="en-GB"/>
+          </w:rPr>
+          <w:t>this</w:t>
+        </w:r>
+      </w:hyperlink>
+      <w:r>
+        <w:rPr>
+          <w:lang w:eastAsia="en-GB"/>
+        </w:rPr>
+        <w:t xml:space="preserve"> link. </w:t>
+      </w:r>
+    </w:p>
+    <w:p>
+      <w:pPr>
+        <w:rPr>
+          <w:lang w:eastAsia="en-GB"/>
+        </w:rPr>
+      </w:pPr>
+      <w:r>
+        <w:rPr>
+          <w:lang w:eastAsia="en-GB"/>
+        </w:rPr>
+        <w:t xml:space="preserve">Next, we update the topic by iterating a thousand times and incrementing the temperature value by one each time, then publishing that value. </w:t>
+      </w:r>
+    </w:p>
+    <w:p>
+      <w:pPr>
+        <w:rPr>
+          <w:lang w:eastAsia="en-GB"/>
+        </w:rPr>
+      </w:pPr>
+    </w:p>
+    <w:p>
+      <w:pPr>
+        <w:rPr>
+          <w:lang w:eastAsia="en-GB"/>
+        </w:rPr>
+      </w:pPr>
+      <w:r>
+        <w:rPr>
+          <w:lang w:eastAsia="en-GB"/>
+        </w:rPr>
+        <w:t>Now</w:t>
+      </w:r>
+      <w:r>
+        <w:rPr>
+          <w:lang w:eastAsia="en-GB"/>
+        </w:rPr>
+        <w:t xml:space="preserve">, we’ll see how to create a simple subscriber with Java and the Diffusion broker. </w:t>
+      </w:r>
+    </w:p>
+    <w:p>
+      <w:pPr>
+        <w:rPr>
+          <w:lang w:eastAsia="en-GB"/>
+        </w:rPr>
+      </w:pPr>
+      <w:r>
+        <w:rPr>
+          <w:lang w:eastAsia="en-GB"/>
+        </w:rPr>
+        <w:br w:type="page"/>
+      </w:r>
+    </w:p>
+    <w:p>
+      <w:pPr>
+        <w:pStyle w:val="Heading2"/>
+        <w:rPr>
+          <w:lang w:eastAsia="en-GB"/>
+        </w:rPr>
+      </w:pPr>
+      <w:r>
+        <w:rPr>
+          <w:lang w:eastAsia="en-GB"/>
+        </w:rPr>
+        <w:lastRenderedPageBreak/>
+        <w:t xml:space="preserve">Subscribing:   Topic Loading and Fetching. </w:t>
+      </w:r>
+    </w:p>
+    <w:p>
+      <w:pPr>
+        <w:rPr>
+          <w:lang w:eastAsia="en-GB"/>
+        </w:rPr>
+      </w:pPr>
+      <w:r>
+        <w:rPr>
+          <w:lang w:eastAsia="en-GB"/>
+        </w:rPr>
+        <w:t>In this next example, we see how to create a simple subscriber to illustrate how to load</w:t>
+      </w:r>
+      <w:r>
+        <w:rPr>
+          <w:lang w:eastAsia="en-GB"/>
+        </w:rPr>
+        <w:t xml:space="preserve"> a topic and fetch its value</w:t>
+      </w:r>
+      <w:r>
+        <w:rPr>
+          <w:lang w:eastAsia="en-GB"/>
+        </w:rPr>
+        <w:t xml:space="preserve">.  </w:t>
+      </w:r>
+      <w:r>
+        <w:rPr>
+          <w:lang w:eastAsia="en-GB"/>
+        </w:rPr>
+        <w:t>As before, w</w:t>
+      </w:r>
+      <w:r>
+        <w:rPr>
+          <w:lang w:eastAsia="en-GB"/>
+        </w:rPr>
+        <w:t xml:space="preserve">e will use Java and the Diffusion broker to implement the client. </w:t>
+      </w:r>
+    </w:p>
+    <w:p>
+      <w:pPr>
+        <w:rPr>
+          <w:lang w:eastAsia="en-GB"/>
+        </w:rPr>
+      </w:pPr>
+    </w:p>
+    <w:tbl>
+      <w:tblPr>
+        <w:tblStyle w:val="TableGrid"/>
+        <w:tblW w:w="10632" w:type="dxa"/>
+        <w:tblInd w:w="-431" w:type="dxa"/>
+        <w:tblLook w:val="04A0" w:firstRow="1" w:lastRow="0" w:firstColumn="1" w:lastColumn="0" w:noHBand="0" w:noVBand="1"/>
+      </w:tblPr>
+      <w:tblGrid>
+        <w:gridCol w:w="10632"/>
+      </w:tblGrid>
+      <w:tr>
+        <w:tc>
+          <w:tcPr>
+            <w:tcW w:w="10632" w:type="dxa"/>
+          </w:tcPr>
+          <w:p>
+            <w:pPr>
+              <w:rPr>
+                <w:rFonts w:ascii="Courier New" w:hAnsi="Courier New" w:cs="Courier New"/>
+                <w:sz w:val="20"/>
+                <w:szCs w:val="20"/>
+                <w:lang w:eastAsia="en-GB"/>
+              </w:rPr>
+            </w:pPr>
+            <w:r>
+              <w:rPr>
+                <w:rFonts w:ascii="Courier New" w:hAnsi="Courier New" w:cs="Courier New"/>
+                <w:sz w:val="20"/>
+                <w:szCs w:val="20"/>
+                <w:lang w:eastAsia="en-GB"/>
+              </w:rPr>
+              <w:t xml:space="preserve">public final class </w:t>
+            </w:r>
+            <w:proofErr w:type="spellStart"/>
+            <w:r>
+              <w:rPr>
+                <w:rFonts w:ascii="Courier New" w:hAnsi="Courier New" w:cs="Courier New"/>
+                <w:sz w:val="20"/>
+                <w:szCs w:val="20"/>
+                <w:lang w:eastAsia="en-GB"/>
+              </w:rPr>
+              <w:t>ClientConsumingSimpleTopics</w:t>
+            </w:r>
+            <w:proofErr w:type="spellEnd"/>
+            <w:r>
+              <w:rPr>
+                <w:rFonts w:ascii="Courier New" w:hAnsi="Courier New" w:cs="Courier New"/>
+                <w:sz w:val="20"/>
+                <w:szCs w:val="20"/>
+                <w:lang w:eastAsia="en-GB"/>
+              </w:rPr>
+              <w:t xml:space="preserve"> {</w:t>
+            </w:r>
+          </w:p>
+          <w:p>
+            <w:pPr>
+              <w:rPr>
+                <w:rFonts w:ascii="Courier New" w:hAnsi="Courier New" w:cs="Courier New"/>
+                <w:sz w:val="20"/>
+                <w:szCs w:val="20"/>
+                <w:lang w:eastAsia="en-GB"/>
+              </w:rPr>
+            </w:pPr>
+          </w:p>
+          <w:p>
+            <w:pPr>
+              <w:rPr>
+                <w:rFonts w:ascii="Courier New" w:hAnsi="Courier New" w:cs="Courier New"/>
+                <w:sz w:val="20"/>
+                <w:szCs w:val="20"/>
+                <w:lang w:eastAsia="en-GB"/>
+              </w:rPr>
+            </w:pPr>
+            <w:r>
+              <w:rPr>
+                <w:rFonts w:ascii="Courier New" w:hAnsi="Courier New" w:cs="Courier New"/>
+                <w:sz w:val="20"/>
+                <w:szCs w:val="20"/>
+                <w:lang w:eastAsia="en-GB"/>
+              </w:rPr>
+              <w:t xml:space="preserve">    private static final Logger log = </w:t>
+            </w:r>
+            <w:proofErr w:type="spellStart"/>
+            <w:r>
+              <w:rPr>
+                <w:rFonts w:ascii="Courier New" w:hAnsi="Courier New" w:cs="Courier New"/>
+                <w:sz w:val="20"/>
+                <w:szCs w:val="20"/>
+                <w:lang w:eastAsia="en-GB"/>
+              </w:rPr>
+              <w:t>LoggerFactory.getLogger</w:t>
+            </w:r>
+            <w:proofErr w:type="spellEnd"/>
+            <w:r>
+              <w:rPr>
+                <w:rFonts w:ascii="Courier New" w:hAnsi="Courier New" w:cs="Courier New"/>
+                <w:sz w:val="20"/>
+                <w:szCs w:val="20"/>
+                <w:lang w:eastAsia="en-GB"/>
+              </w:rPr>
+              <w:t>(</w:t>
+            </w:r>
+            <w:proofErr w:type="spellStart"/>
+            <w:r>
+              <w:rPr>
+                <w:rFonts w:ascii="Courier New" w:hAnsi="Courier New" w:cs="Courier New"/>
+                <w:sz w:val="20"/>
+                <w:szCs w:val="20"/>
+                <w:lang w:eastAsia="en-GB"/>
+              </w:rPr>
+              <w:t>ClientConsumingSimpleTopics.class</w:t>
+            </w:r>
+            <w:proofErr w:type="spellEnd"/>
+            <w:r>
+              <w:rPr>
+                <w:rFonts w:ascii="Courier New" w:hAnsi="Courier New" w:cs="Courier New"/>
+                <w:sz w:val="20"/>
+                <w:szCs w:val="20"/>
+                <w:lang w:eastAsia="en-GB"/>
+              </w:rPr>
+              <w:t>);</w:t>
+            </w:r>
+          </w:p>
+          <w:p>
+            <w:pPr>
+              <w:rPr>
+                <w:rFonts w:ascii="Courier New" w:hAnsi="Courier New" w:cs="Courier New"/>
+                <w:sz w:val="20"/>
+                <w:szCs w:val="20"/>
+                <w:lang w:eastAsia="en-GB"/>
+              </w:rPr>
+            </w:pPr>
+          </w:p>
+          <w:p>
+            <w:pPr>
+              <w:rPr>
+                <w:rFonts w:ascii="Courier New" w:hAnsi="Courier New" w:cs="Courier New"/>
+                <w:sz w:val="20"/>
+                <w:szCs w:val="20"/>
+                <w:lang w:eastAsia="en-GB"/>
+              </w:rPr>
+            </w:pPr>
+            <w:r>
+              <w:rPr>
+                <w:rFonts w:ascii="Courier New" w:hAnsi="Courier New" w:cs="Courier New"/>
+                <w:sz w:val="20"/>
+                <w:szCs w:val="20"/>
+                <w:lang w:eastAsia="en-GB"/>
+              </w:rPr>
+              <w:t xml:space="preserve">    private final Session </w:t>
+            </w:r>
+            <w:proofErr w:type="spellStart"/>
+            <w:r>
+              <w:rPr>
+                <w:rFonts w:ascii="Courier New" w:hAnsi="Courier New" w:cs="Courier New"/>
+                <w:sz w:val="20"/>
+                <w:szCs w:val="20"/>
+                <w:lang w:eastAsia="en-GB"/>
+              </w:rPr>
+              <w:t>session</w:t>
+            </w:r>
+            <w:proofErr w:type="spellEnd"/>
+            <w:r>
+              <w:rPr>
+                <w:rFonts w:ascii="Courier New" w:hAnsi="Courier New" w:cs="Courier New"/>
+                <w:sz w:val="20"/>
+                <w:szCs w:val="20"/>
+                <w:lang w:eastAsia="en-GB"/>
+              </w:rPr>
+              <w:t>;</w:t>
+            </w:r>
+          </w:p>
+          <w:p>
+            <w:pPr>
+              <w:rPr>
+                <w:rFonts w:ascii="Courier New" w:hAnsi="Courier New" w:cs="Courier New"/>
+                <w:sz w:val="20"/>
+                <w:szCs w:val="20"/>
+                <w:lang w:eastAsia="en-GB"/>
+              </w:rPr>
+            </w:pPr>
+          </w:p>
+          <w:p>
+            <w:pPr>
+              <w:rPr>
+                <w:rFonts w:ascii="Courier New" w:hAnsi="Courier New" w:cs="Courier New"/>
+                <w:sz w:val="20"/>
+                <w:szCs w:val="20"/>
+                <w:lang w:eastAsia="en-GB"/>
+              </w:rPr>
+            </w:pPr>
+            <w:r>
+              <w:rPr>
+                <w:rFonts w:ascii="Courier New" w:hAnsi="Courier New" w:cs="Courier New"/>
+                <w:sz w:val="20"/>
+                <w:szCs w:val="20"/>
+                <w:lang w:eastAsia="en-GB"/>
+              </w:rPr>
+              <w:t>// Constructor</w:t>
+            </w:r>
+          </w:p>
+          <w:p>
+            <w:pPr>
+              <w:rPr>
+                <w:rFonts w:ascii="Courier New" w:hAnsi="Courier New" w:cs="Courier New"/>
+                <w:sz w:val="20"/>
+                <w:szCs w:val="20"/>
+                <w:lang w:eastAsia="en-GB"/>
+              </w:rPr>
+            </w:pPr>
+            <w:r>
+              <w:rPr>
+                <w:rFonts w:ascii="Courier New" w:hAnsi="Courier New" w:cs="Courier New"/>
+                <w:sz w:val="20"/>
+                <w:szCs w:val="20"/>
+                <w:lang w:eastAsia="en-GB"/>
+              </w:rPr>
+              <w:t xml:space="preserve">    public </w:t>
+            </w:r>
+            <w:proofErr w:type="spellStart"/>
+            <w:r>
+              <w:rPr>
+                <w:rFonts w:ascii="Courier New" w:hAnsi="Courier New" w:cs="Courier New"/>
+                <w:sz w:val="20"/>
+                <w:szCs w:val="20"/>
+                <w:lang w:eastAsia="en-GB"/>
+              </w:rPr>
+              <w:t>ClientCosumingSimpleTopics</w:t>
+            </w:r>
+            <w:proofErr w:type="spellEnd"/>
+            <w:r>
+              <w:rPr>
+                <w:rFonts w:ascii="Courier New" w:hAnsi="Courier New" w:cs="Courier New"/>
+                <w:sz w:val="20"/>
+                <w:szCs w:val="20"/>
+                <w:lang w:eastAsia="en-GB"/>
+              </w:rPr>
+              <w:t xml:space="preserve">(String </w:t>
+            </w:r>
+            <w:proofErr w:type="spellStart"/>
+            <w:r>
+              <w:rPr>
+                <w:rFonts w:ascii="Courier New" w:hAnsi="Courier New" w:cs="Courier New"/>
+                <w:sz w:val="20"/>
+                <w:szCs w:val="20"/>
+                <w:lang w:eastAsia="en-GB"/>
+              </w:rPr>
+              <w:t>serverUrl</w:t>
+            </w:r>
+            <w:proofErr w:type="spellEnd"/>
+            <w:r>
+              <w:rPr>
+                <w:rFonts w:ascii="Courier New" w:hAnsi="Courier New" w:cs="Courier New"/>
+                <w:sz w:val="20"/>
+                <w:szCs w:val="20"/>
+                <w:lang w:eastAsia="en-GB"/>
+              </w:rPr>
+              <w:t>,</w:t>
+            </w:r>
+          </w:p>
+          <w:p>
+            <w:pPr>
+              <w:rPr>
+                <w:rFonts w:ascii="Courier New" w:hAnsi="Courier New" w:cs="Courier New"/>
+                <w:sz w:val="20"/>
+                <w:szCs w:val="20"/>
+                <w:lang w:eastAsia="en-GB"/>
+              </w:rPr>
+            </w:pPr>
+            <w:r>
+              <w:rPr>
+                <w:rFonts w:ascii="Courier New" w:hAnsi="Courier New" w:cs="Courier New"/>
+                <w:sz w:val="20"/>
+                <w:szCs w:val="20"/>
+                <w:lang w:eastAsia="en-GB"/>
+              </w:rPr>
+              <w:t xml:space="preserve">                                      final </w:t>
+            </w:r>
+            <w:proofErr w:type="spellStart"/>
+            <w:r>
+              <w:rPr>
+                <w:rFonts w:ascii="Courier New" w:hAnsi="Courier New" w:cs="Courier New"/>
+                <w:sz w:val="20"/>
+                <w:szCs w:val="20"/>
+                <w:lang w:eastAsia="en-GB"/>
+              </w:rPr>
+              <w:t>StringListener</w:t>
+            </w:r>
+            <w:proofErr w:type="spellEnd"/>
+            <w:r>
+              <w:rPr>
+                <w:rFonts w:ascii="Courier New" w:hAnsi="Courier New" w:cs="Courier New"/>
+                <w:sz w:val="20"/>
+                <w:szCs w:val="20"/>
+                <w:lang w:eastAsia="en-GB"/>
+              </w:rPr>
+              <w:t xml:space="preserve"> </w:t>
+            </w:r>
+            <w:proofErr w:type="spellStart"/>
+            <w:r>
+              <w:rPr>
+                <w:rFonts w:ascii="Courier New" w:hAnsi="Courier New" w:cs="Courier New"/>
+                <w:sz w:val="20"/>
+                <w:szCs w:val="20"/>
+                <w:lang w:eastAsia="en-GB"/>
+              </w:rPr>
+              <w:t>stringListener</w:t>
+            </w:r>
+            <w:proofErr w:type="spellEnd"/>
+            <w:r>
+              <w:rPr>
+                <w:rFonts w:ascii="Courier New" w:hAnsi="Courier New" w:cs="Courier New"/>
+                <w:sz w:val="20"/>
+                <w:szCs w:val="20"/>
+                <w:lang w:eastAsia="en-GB"/>
+              </w:rPr>
+              <w:t>) {</w:t>
+            </w:r>
+          </w:p>
+          <w:p>
+            <w:pPr>
+              <w:rPr>
+                <w:rFonts w:ascii="Courier New" w:hAnsi="Courier New" w:cs="Courier New"/>
+                <w:sz w:val="20"/>
+                <w:szCs w:val="20"/>
+                <w:lang w:eastAsia="en-GB"/>
+              </w:rPr>
+            </w:pPr>
+            <w:r>
+              <w:rPr>
+                <w:rFonts w:ascii="Courier New" w:hAnsi="Courier New" w:cs="Courier New"/>
+                <w:sz w:val="20"/>
+                <w:szCs w:val="20"/>
+                <w:lang w:eastAsia="en-GB"/>
+              </w:rPr>
+              <w:t xml:space="preserve">        </w:t>
+            </w:r>
+            <w:proofErr w:type="gramStart"/>
+            <w:r>
+              <w:rPr>
+                <w:rFonts w:ascii="Courier New" w:hAnsi="Courier New" w:cs="Courier New"/>
+                <w:sz w:val="20"/>
+                <w:szCs w:val="20"/>
+                <w:lang w:eastAsia="en-GB"/>
+              </w:rPr>
+              <w:t>session</w:t>
+            </w:r>
+            <w:proofErr w:type="gramEnd"/>
+            <w:r>
+              <w:rPr>
+                <w:rFonts w:ascii="Courier New" w:hAnsi="Courier New" w:cs="Courier New"/>
+                <w:sz w:val="20"/>
+                <w:szCs w:val="20"/>
+                <w:lang w:eastAsia="en-GB"/>
+              </w:rPr>
+              <w:t xml:space="preserve"> = </w:t>
+            </w:r>
+            <w:proofErr w:type="spellStart"/>
+            <w:r>
+              <w:rPr>
+                <w:rFonts w:ascii="Courier New" w:hAnsi="Courier New" w:cs="Courier New"/>
+                <w:sz w:val="20"/>
+                <w:szCs w:val="20"/>
+                <w:lang w:eastAsia="en-GB"/>
+              </w:rPr>
+              <w:t>Diffusion.sessions</w:t>
+            </w:r>
+            <w:proofErr w:type="spellEnd"/>
+            <w:r>
+              <w:rPr>
+                <w:rFonts w:ascii="Courier New" w:hAnsi="Courier New" w:cs="Courier New"/>
+                <w:sz w:val="20"/>
+                <w:szCs w:val="20"/>
+                <w:lang w:eastAsia="en-GB"/>
+              </w:rPr>
+              <w:t>().principal(‘client’).password(‘password’).</w:t>
+            </w:r>
+          </w:p>
+          <w:p>
+            <w:pPr>
+              <w:rPr>
+                <w:rFonts w:ascii="Courier New" w:hAnsi="Courier New" w:cs="Courier New"/>
+                <w:sz w:val="20"/>
+                <w:szCs w:val="20"/>
+                <w:lang w:eastAsia="en-GB"/>
+              </w:rPr>
+            </w:pPr>
+            <w:r>
+              <w:rPr>
+                <w:rFonts w:ascii="Courier New" w:hAnsi="Courier New" w:cs="Courier New"/>
+                <w:sz w:val="20"/>
+                <w:szCs w:val="20"/>
+                <w:lang w:eastAsia="en-GB"/>
+              </w:rPr>
+              <w:t xml:space="preserve">                  Open(</w:t>
+            </w:r>
+            <w:proofErr w:type="spellStart"/>
+            <w:r>
+              <w:rPr>
+                <w:rFonts w:ascii="Courier New" w:hAnsi="Courier New" w:cs="Courier New"/>
+                <w:sz w:val="20"/>
+                <w:szCs w:val="20"/>
+                <w:lang w:eastAsia="en-GB"/>
+              </w:rPr>
+              <w:t>serverUrl</w:t>
+            </w:r>
+            <w:proofErr w:type="spellEnd"/>
+            <w:r>
+              <w:rPr>
+                <w:rFonts w:ascii="Courier New" w:hAnsi="Courier New" w:cs="Courier New"/>
+                <w:sz w:val="20"/>
+                <w:szCs w:val="20"/>
+                <w:lang w:eastAsia="en-GB"/>
+              </w:rPr>
+              <w:t>);</w:t>
+            </w:r>
+          </w:p>
+          <w:p>
+            <w:pPr>
+              <w:rPr>
+                <w:rFonts w:ascii="Courier New" w:hAnsi="Courier New" w:cs="Courier New"/>
+                <w:sz w:val="20"/>
+                <w:szCs w:val="20"/>
+                <w:lang w:eastAsia="en-GB"/>
+              </w:rPr>
+            </w:pPr>
+          </w:p>
+          <w:p>
+            <w:pPr>
+              <w:rPr>
+                <w:rFonts w:ascii="Courier New" w:hAnsi="Courier New" w:cs="Courier New"/>
+                <w:sz w:val="20"/>
+                <w:szCs w:val="20"/>
+                <w:lang w:eastAsia="en-GB"/>
+              </w:rPr>
+            </w:pPr>
+            <w:r>
+              <w:rPr>
+                <w:rFonts w:ascii="Courier New" w:hAnsi="Courier New" w:cs="Courier New"/>
+                <w:sz w:val="20"/>
+                <w:szCs w:val="20"/>
+                <w:lang w:eastAsia="en-GB"/>
+              </w:rPr>
+              <w:t xml:space="preserve">// Use the Topics feature to add stream and subscribe to the topic. </w:t>
+            </w:r>
+          </w:p>
+          <w:p>
+            <w:pPr>
+              <w:rPr>
+                <w:rFonts w:ascii="Courier New" w:hAnsi="Courier New" w:cs="Courier New"/>
+                <w:sz w:val="20"/>
+                <w:szCs w:val="20"/>
+                <w:lang w:eastAsia="en-GB"/>
+              </w:rPr>
+            </w:pPr>
+            <w:r>
+              <w:rPr>
+                <w:lang w:eastAsia="en-GB"/>
+              </w:rPr>
+              <w:t xml:space="preserve">                    </w:t>
+            </w:r>
+            <w:r>
+              <w:rPr>
+                <w:rFonts w:ascii="Courier New" w:hAnsi="Courier New" w:cs="Courier New"/>
+                <w:sz w:val="20"/>
+                <w:szCs w:val="20"/>
+                <w:lang w:eastAsia="en-GB"/>
+              </w:rPr>
+              <w:t xml:space="preserve">final Topics </w:t>
+            </w:r>
+            <w:proofErr w:type="spellStart"/>
+            <w:r>
+              <w:rPr>
+                <w:rFonts w:ascii="Courier New" w:hAnsi="Courier New" w:cs="Courier New"/>
+                <w:sz w:val="20"/>
+                <w:szCs w:val="20"/>
+                <w:lang w:eastAsia="en-GB"/>
+              </w:rPr>
+              <w:t>topics</w:t>
+            </w:r>
+            <w:proofErr w:type="spellEnd"/>
+            <w:r>
+              <w:rPr>
+                <w:rFonts w:ascii="Courier New" w:hAnsi="Courier New" w:cs="Courier New"/>
+                <w:sz w:val="20"/>
+                <w:szCs w:val="20"/>
+                <w:lang w:eastAsia="en-GB"/>
+              </w:rPr>
+              <w:t xml:space="preserve"> = </w:t>
+            </w:r>
+            <w:proofErr w:type="spellStart"/>
+            <w:r>
+              <w:rPr>
+                <w:rFonts w:ascii="Courier New" w:hAnsi="Courier New" w:cs="Courier New"/>
+                <w:sz w:val="20"/>
+                <w:szCs w:val="20"/>
+                <w:lang w:eastAsia="en-GB"/>
+              </w:rPr>
+              <w:t>session.feature</w:t>
+            </w:r>
+            <w:proofErr w:type="spellEnd"/>
+            <w:r>
+              <w:rPr>
+                <w:rFonts w:ascii="Courier New" w:hAnsi="Courier New" w:cs="Courier New"/>
+                <w:sz w:val="20"/>
+                <w:szCs w:val="20"/>
+                <w:lang w:eastAsia="en-GB"/>
+              </w:rPr>
+              <w:t>(</w:t>
+            </w:r>
+            <w:proofErr w:type="spellStart"/>
+            <w:r>
+              <w:rPr>
+                <w:rFonts w:ascii="Courier New" w:hAnsi="Courier New" w:cs="Courier New"/>
+                <w:sz w:val="20"/>
+                <w:szCs w:val="20"/>
+                <w:lang w:eastAsia="en-GB"/>
+              </w:rPr>
+              <w:t>Topics.class</w:t>
+            </w:r>
+            <w:proofErr w:type="spellEnd"/>
+            <w:r>
+              <w:rPr>
+                <w:rFonts w:ascii="Courier New" w:hAnsi="Courier New" w:cs="Courier New"/>
+                <w:sz w:val="20"/>
+                <w:szCs w:val="20"/>
+                <w:lang w:eastAsia="en-GB"/>
+              </w:rPr>
+              <w:t>);</w:t>
+            </w:r>
+          </w:p>
+          <w:p>
+            <w:pPr>
+              <w:rPr>
+                <w:rFonts w:ascii="Courier New" w:hAnsi="Courier New" w:cs="Courier New"/>
+                <w:sz w:val="20"/>
+                <w:szCs w:val="20"/>
+                <w:lang w:eastAsia="en-GB"/>
+              </w:rPr>
+            </w:pPr>
+          </w:p>
+          <w:p>
+            <w:pPr>
+              <w:rPr>
+                <w:rFonts w:ascii="Courier New" w:hAnsi="Courier New" w:cs="Courier New"/>
+                <w:sz w:val="20"/>
+                <w:szCs w:val="20"/>
+                <w:lang w:eastAsia="en-GB"/>
+              </w:rPr>
+            </w:pPr>
+            <w:r>
+              <w:rPr>
+                <w:rFonts w:ascii="Courier New" w:hAnsi="Courier New" w:cs="Courier New"/>
+                <w:sz w:val="20"/>
+                <w:szCs w:val="20"/>
+                <w:lang w:eastAsia="en-GB"/>
+              </w:rPr>
+              <w:t xml:space="preserve">        </w:t>
+            </w:r>
+            <w:proofErr w:type="spellStart"/>
+            <w:r>
+              <w:rPr>
+                <w:rFonts w:ascii="Courier New" w:hAnsi="Courier New" w:cs="Courier New"/>
+                <w:sz w:val="20"/>
+                <w:szCs w:val="20"/>
+                <w:lang w:eastAsia="en-GB"/>
+              </w:rPr>
+              <w:t>topics.addStream</w:t>
+            </w:r>
+            <w:proofErr w:type="spellEnd"/>
+            <w:r>
+              <w:rPr>
+                <w:rFonts w:ascii="Courier New" w:hAnsi="Courier New" w:cs="Courier New"/>
+                <w:sz w:val="20"/>
+                <w:szCs w:val="20"/>
+                <w:lang w:eastAsia="en-GB"/>
+              </w:rPr>
+              <w:t>(“sensor/temperature”,</w:t>
+            </w:r>
+          </w:p>
+          <w:p>
+            <w:pPr>
+              <w:rPr>
+                <w:rFonts w:ascii="Courier New" w:hAnsi="Courier New" w:cs="Courier New"/>
+                <w:sz w:val="20"/>
+                <w:szCs w:val="20"/>
+                <w:lang w:eastAsia="en-GB"/>
+              </w:rPr>
+            </w:pPr>
+            <w:r>
+              <w:rPr>
+                <w:rFonts w:ascii="Courier New" w:hAnsi="Courier New" w:cs="Courier New"/>
+                <w:sz w:val="20"/>
+                <w:szCs w:val="20"/>
+                <w:lang w:eastAsia="en-GB"/>
+              </w:rPr>
+              <w:t xml:space="preserve">                          </w:t>
+            </w:r>
+            <w:proofErr w:type="spellStart"/>
+            <w:r>
+              <w:rPr>
+                <w:rFonts w:ascii="Courier New" w:hAnsi="Courier New" w:cs="Courier New"/>
+                <w:sz w:val="20"/>
+                <w:szCs w:val="20"/>
+                <w:lang w:eastAsia="en-GB"/>
+              </w:rPr>
+              <w:t>String.class</w:t>
+            </w:r>
+            <w:proofErr w:type="spellEnd"/>
+            <w:r>
+              <w:rPr>
+                <w:rFonts w:ascii="Courier New" w:hAnsi="Courier New" w:cs="Courier New"/>
+                <w:sz w:val="20"/>
+                <w:szCs w:val="20"/>
+                <w:lang w:eastAsia="en-GB"/>
+              </w:rPr>
+              <w:t>,</w:t>
+            </w:r>
+          </w:p>
+          <w:p>
+            <w:pPr>
+              <w:rPr>
+                <w:rFonts w:ascii="Courier New" w:hAnsi="Courier New" w:cs="Courier New"/>
+                <w:sz w:val="20"/>
+                <w:szCs w:val="20"/>
+                <w:lang w:eastAsia="en-GB"/>
+              </w:rPr>
+            </w:pPr>
+            <w:r>
+              <w:rPr>
+                <w:rFonts w:ascii="Courier New" w:hAnsi="Courier New" w:cs="Courier New"/>
+                <w:sz w:val="20"/>
+                <w:szCs w:val="20"/>
+                <w:lang w:eastAsia="en-GB"/>
+              </w:rPr>
+              <w:t xml:space="preserve">                          new </w:t>
+            </w:r>
+            <w:proofErr w:type="spellStart"/>
+            <w:r>
+              <w:rPr>
+                <w:rFonts w:ascii="Courier New" w:hAnsi="Courier New" w:cs="Courier New"/>
+                <w:sz w:val="20"/>
+                <w:szCs w:val="20"/>
+                <w:lang w:eastAsia="en-GB"/>
+              </w:rPr>
+              <w:t>Topics.ValueStream.Default</w:t>
+            </w:r>
+            <w:proofErr w:type="spellEnd"/>
+            <w:r>
+              <w:rPr>
+                <w:rFonts w:ascii="Courier New" w:hAnsi="Courier New" w:cs="Courier New"/>
+                <w:sz w:val="20"/>
+                <w:szCs w:val="20"/>
+                <w:lang w:eastAsia="en-GB"/>
+              </w:rPr>
+              <w:t>&lt;String&gt;() {</w:t>
+            </w:r>
+          </w:p>
+          <w:p>
+            <w:pPr>
+              <w:rPr>
+                <w:rFonts w:ascii="Courier New" w:hAnsi="Courier New" w:cs="Courier New"/>
+                <w:sz w:val="20"/>
+                <w:szCs w:val="20"/>
+                <w:lang w:eastAsia="en-GB"/>
+              </w:rPr>
+            </w:pPr>
+            <w:r>
+              <w:rPr>
+                <w:rFonts w:ascii="Courier New" w:hAnsi="Courier New" w:cs="Courier New"/>
+                <w:sz w:val="20"/>
+                <w:szCs w:val="20"/>
+                <w:lang w:eastAsia="en-GB"/>
+              </w:rPr>
+              <w:t xml:space="preserve">                              @Override</w:t>
+            </w:r>
+          </w:p>
+          <w:p>
+            <w:pPr>
+              <w:rPr>
+                <w:rFonts w:ascii="Courier New" w:hAnsi="Courier New" w:cs="Courier New"/>
+                <w:sz w:val="20"/>
+                <w:szCs w:val="20"/>
+                <w:lang w:eastAsia="en-GB"/>
+              </w:rPr>
+            </w:pPr>
+            <w:r>
+              <w:rPr>
+                <w:rFonts w:ascii="Courier New" w:hAnsi="Courier New" w:cs="Courier New"/>
+                <w:sz w:val="20"/>
+                <w:szCs w:val="20"/>
+                <w:lang w:eastAsia="en-GB"/>
+              </w:rPr>
+              <w:t xml:space="preserve">                              Public void </w:t>
+            </w:r>
+            <w:proofErr w:type="spellStart"/>
+            <w:r>
+              <w:rPr>
+                <w:rFonts w:ascii="Courier New" w:hAnsi="Courier New" w:cs="Courier New"/>
+                <w:sz w:val="20"/>
+                <w:szCs w:val="20"/>
+                <w:lang w:eastAsia="en-GB"/>
+              </w:rPr>
+              <w:t>onValue</w:t>
+            </w:r>
+            <w:proofErr w:type="spellEnd"/>
+            <w:r>
+              <w:rPr>
+                <w:rFonts w:ascii="Courier New" w:hAnsi="Courier New" w:cs="Courier New"/>
+                <w:sz w:val="20"/>
+                <w:szCs w:val="20"/>
+                <w:lang w:eastAsia="en-GB"/>
+              </w:rPr>
+              <w:t>(</w:t>
+            </w:r>
+          </w:p>
+          <w:p>
+            <w:pPr>
+              <w:rPr>
+                <w:rFonts w:ascii="Courier New" w:hAnsi="Courier New" w:cs="Courier New"/>
+                <w:sz w:val="20"/>
+                <w:szCs w:val="20"/>
+                <w:lang w:eastAsia="en-GB"/>
+              </w:rPr>
+            </w:pPr>
+            <w:r>
+              <w:rPr>
+                <w:rFonts w:ascii="Courier New" w:hAnsi="Courier New" w:cs="Courier New"/>
+                <w:sz w:val="20"/>
+                <w:szCs w:val="20"/>
+                <w:lang w:eastAsia="en-GB"/>
+              </w:rPr>
+              <w:t xml:space="preserve">                                  String </w:t>
+            </w:r>
+            <w:proofErr w:type="spellStart"/>
+            <w:r>
+              <w:rPr>
+                <w:rFonts w:ascii="Courier New" w:hAnsi="Courier New" w:cs="Courier New"/>
+                <w:sz w:val="20"/>
+                <w:szCs w:val="20"/>
+                <w:lang w:eastAsia="en-GB"/>
+              </w:rPr>
+              <w:t>topicPath</w:t>
+            </w:r>
+            <w:proofErr w:type="spellEnd"/>
+            <w:r>
+              <w:rPr>
+                <w:rFonts w:ascii="Courier New" w:hAnsi="Courier New" w:cs="Courier New"/>
+                <w:sz w:val="20"/>
+                <w:szCs w:val="20"/>
+                <w:lang w:eastAsia="en-GB"/>
+              </w:rPr>
+              <w:t>,</w:t>
+            </w:r>
+          </w:p>
+          <w:p>
+            <w:pPr>
+              <w:rPr>
+                <w:rFonts w:ascii="Courier New" w:hAnsi="Courier New" w:cs="Courier New"/>
+                <w:sz w:val="20"/>
+                <w:szCs w:val="20"/>
+                <w:lang w:eastAsia="en-GB"/>
+              </w:rPr>
+            </w:pPr>
+            <w:r>
+              <w:rPr>
+                <w:rFonts w:ascii="Courier New" w:hAnsi="Courier New" w:cs="Courier New"/>
+                <w:sz w:val="20"/>
+                <w:szCs w:val="20"/>
+                <w:lang w:eastAsia="en-GB"/>
+              </w:rPr>
+              <w:t xml:space="preserve">                                  </w:t>
+            </w:r>
+            <w:proofErr w:type="spellStart"/>
+            <w:r>
+              <w:rPr>
+                <w:rFonts w:ascii="Courier New" w:hAnsi="Courier New" w:cs="Courier New"/>
+                <w:sz w:val="20"/>
+                <w:szCs w:val="20"/>
+                <w:lang w:eastAsia="en-GB"/>
+              </w:rPr>
+              <w:t>TopicSpecification</w:t>
+            </w:r>
+            <w:proofErr w:type="spellEnd"/>
+            <w:r>
+              <w:rPr>
+                <w:rFonts w:ascii="Courier New" w:hAnsi="Courier New" w:cs="Courier New"/>
+                <w:sz w:val="20"/>
+                <w:szCs w:val="20"/>
+                <w:lang w:eastAsia="en-GB"/>
+              </w:rPr>
+              <w:t xml:space="preserve"> specification, </w:t>
+            </w:r>
+          </w:p>
+          <w:p>
+            <w:pPr>
+              <w:rPr>
+                <w:rFonts w:ascii="Courier New" w:hAnsi="Courier New" w:cs="Courier New"/>
+                <w:sz w:val="20"/>
+                <w:szCs w:val="20"/>
+                <w:lang w:eastAsia="en-GB"/>
+              </w:rPr>
+            </w:pPr>
+            <w:r>
+              <w:rPr>
+                <w:rFonts w:ascii="Courier New" w:hAnsi="Courier New" w:cs="Courier New"/>
+                <w:sz w:val="20"/>
+                <w:szCs w:val="20"/>
+                <w:lang w:eastAsia="en-GB"/>
+              </w:rPr>
+              <w:t xml:space="preserve">                                  String </w:t>
+            </w:r>
+            <w:proofErr w:type="spellStart"/>
+            <w:r>
+              <w:rPr>
+                <w:rFonts w:ascii="Courier New" w:hAnsi="Courier New" w:cs="Courier New"/>
+                <w:sz w:val="20"/>
+                <w:szCs w:val="20"/>
+                <w:lang w:eastAsia="en-GB"/>
+              </w:rPr>
+              <w:t>oldValue</w:t>
+            </w:r>
+            <w:proofErr w:type="spellEnd"/>
+            <w:r>
+              <w:rPr>
+                <w:rFonts w:ascii="Courier New" w:hAnsi="Courier New" w:cs="Courier New"/>
+                <w:sz w:val="20"/>
+                <w:szCs w:val="20"/>
+                <w:lang w:eastAsia="en-GB"/>
+              </w:rPr>
+              <w:t>,</w:t>
+            </w:r>
+          </w:p>
+          <w:p>
+            <w:pPr>
+              <w:rPr>
+                <w:rFonts w:ascii="Courier New" w:hAnsi="Courier New" w:cs="Courier New"/>
+                <w:sz w:val="20"/>
+                <w:szCs w:val="20"/>
+                <w:lang w:eastAsia="en-GB"/>
+              </w:rPr>
+            </w:pPr>
+            <w:r>
+              <w:rPr>
+                <w:rFonts w:ascii="Courier New" w:hAnsi="Courier New" w:cs="Courier New"/>
+                <w:sz w:val="20"/>
+                <w:szCs w:val="20"/>
+                <w:lang w:eastAsia="en-GB"/>
+              </w:rPr>
+              <w:t xml:space="preserve">                                  String </w:t>
+            </w:r>
+            <w:proofErr w:type="spellStart"/>
+            <w:r>
+              <w:rPr>
+                <w:rFonts w:ascii="Courier New" w:hAnsi="Courier New" w:cs="Courier New"/>
+                <w:sz w:val="20"/>
+                <w:szCs w:val="20"/>
+                <w:lang w:eastAsia="en-GB"/>
+              </w:rPr>
+              <w:t>newValue</w:t>
+            </w:r>
+            <w:proofErr w:type="spellEnd"/>
+            <w:r>
+              <w:rPr>
+                <w:rFonts w:ascii="Courier New" w:hAnsi="Courier New" w:cs="Courier New"/>
+                <w:sz w:val="20"/>
+                <w:szCs w:val="20"/>
+                <w:lang w:eastAsia="en-GB"/>
+              </w:rPr>
+              <w:t>) {</w:t>
+            </w:r>
+          </w:p>
+          <w:p>
+            <w:pPr>
+              <w:rPr>
+                <w:rFonts w:ascii="Courier New" w:hAnsi="Courier New" w:cs="Courier New"/>
+                <w:sz w:val="20"/>
+                <w:szCs w:val="20"/>
+                <w:lang w:eastAsia="en-GB"/>
+              </w:rPr>
+            </w:pPr>
+            <w:r>
+              <w:rPr>
+                <w:rFonts w:ascii="Courier New" w:hAnsi="Courier New" w:cs="Courier New"/>
+                <w:sz w:val="20"/>
+                <w:szCs w:val="20"/>
+                <w:lang w:eastAsia="en-GB"/>
+              </w:rPr>
+              <w:t xml:space="preserve">                                      </w:t>
+            </w:r>
+            <w:proofErr w:type="spellStart"/>
+            <w:r>
+              <w:rPr>
+                <w:rFonts w:ascii="Courier New" w:hAnsi="Courier New" w:cs="Courier New"/>
+                <w:sz w:val="20"/>
+                <w:szCs w:val="20"/>
+                <w:lang w:eastAsia="en-GB"/>
+              </w:rPr>
+              <w:t>s</w:t>
+            </w:r>
+            <w:r>
+              <w:rPr>
+                <w:rFonts w:ascii="Courier New" w:hAnsi="Courier New" w:cs="Courier New"/>
+                <w:sz w:val="20"/>
+                <w:szCs w:val="20"/>
+                <w:lang w:eastAsia="en-GB"/>
+              </w:rPr>
+              <w:t>tringListener.onNewValue</w:t>
+            </w:r>
+            <w:proofErr w:type="spellEnd"/>
+            <w:r>
+              <w:rPr>
+                <w:rFonts w:ascii="Courier New" w:hAnsi="Courier New" w:cs="Courier New"/>
+                <w:sz w:val="20"/>
+                <w:szCs w:val="20"/>
+                <w:lang w:eastAsia="en-GB"/>
+              </w:rPr>
+              <w:t>(</w:t>
+            </w:r>
+            <w:proofErr w:type="spellStart"/>
+            <w:r>
+              <w:rPr>
+                <w:rFonts w:ascii="Courier New" w:hAnsi="Courier New" w:cs="Courier New"/>
+                <w:sz w:val="20"/>
+                <w:szCs w:val="20"/>
+                <w:lang w:eastAsia="en-GB"/>
+              </w:rPr>
+              <w:t>topicPa</w:t>
+            </w:r>
+            <w:r>
+              <w:rPr>
+                <w:rFonts w:ascii="Courier New" w:hAnsi="Courier New" w:cs="Courier New"/>
+                <w:sz w:val="20"/>
+                <w:szCs w:val="20"/>
+                <w:lang w:eastAsia="en-GB"/>
+              </w:rPr>
+              <w:t>th,newValue</w:t>
+            </w:r>
+            <w:proofErr w:type="spellEnd"/>
+            <w:r>
+              <w:rPr>
+                <w:rFonts w:ascii="Courier New" w:hAnsi="Courier New" w:cs="Courier New"/>
+                <w:sz w:val="20"/>
+                <w:szCs w:val="20"/>
+                <w:lang w:eastAsia="en-GB"/>
+              </w:rPr>
+              <w:t>);</w:t>
+            </w:r>
+          </w:p>
+          <w:p>
+            <w:pPr>
+              <w:rPr>
+                <w:rFonts w:ascii="Courier New" w:hAnsi="Courier New" w:cs="Courier New"/>
+                <w:sz w:val="20"/>
+                <w:szCs w:val="20"/>
+                <w:lang w:eastAsia="en-GB"/>
+              </w:rPr>
+            </w:pPr>
+            <w:r>
+              <w:rPr>
+                <w:rFonts w:ascii="Courier New" w:hAnsi="Courier New" w:cs="Courier New"/>
+                <w:sz w:val="20"/>
+                <w:szCs w:val="20"/>
+                <w:lang w:eastAsia="en-GB"/>
+              </w:rPr>
+              <w:t xml:space="preserve">                                  }</w:t>
+            </w:r>
+          </w:p>
+          <w:p>
+            <w:pPr>
+              <w:rPr>
+                <w:rFonts w:ascii="Courier New" w:hAnsi="Courier New" w:cs="Courier New"/>
+                <w:sz w:val="20"/>
+                <w:szCs w:val="20"/>
+                <w:lang w:eastAsia="en-GB"/>
+              </w:rPr>
+            </w:pPr>
+            <w:r>
+              <w:rPr>
+                <w:rFonts w:ascii="Courier New" w:hAnsi="Courier New" w:cs="Courier New"/>
+                <w:sz w:val="20"/>
+                <w:szCs w:val="20"/>
+                <w:lang w:eastAsia="en-GB"/>
+              </w:rPr>
+              <w:t xml:space="preserve">                           });</w:t>
+            </w:r>
+          </w:p>
+          <w:p>
+            <w:pPr>
+              <w:rPr>
+                <w:rFonts w:ascii="Courier New" w:hAnsi="Courier New" w:cs="Courier New"/>
+                <w:sz w:val="20"/>
+                <w:szCs w:val="20"/>
+                <w:lang w:eastAsia="en-GB"/>
+              </w:rPr>
+            </w:pPr>
+          </w:p>
+          <w:p>
+            <w:pPr>
+              <w:rPr>
+                <w:rFonts w:ascii="Courier New" w:hAnsi="Courier New" w:cs="Courier New"/>
+                <w:sz w:val="20"/>
+                <w:szCs w:val="20"/>
+                <w:lang w:eastAsia="en-GB"/>
+              </w:rPr>
+            </w:pPr>
+            <w:r>
+              <w:rPr>
+                <w:rFonts w:ascii="Courier New" w:hAnsi="Courier New" w:cs="Courier New"/>
+                <w:sz w:val="20"/>
+                <w:szCs w:val="20"/>
+                <w:lang w:eastAsia="en-GB"/>
+              </w:rPr>
+              <w:t xml:space="preserve">                           </w:t>
+            </w:r>
+            <w:proofErr w:type="spellStart"/>
+            <w:proofErr w:type="gramStart"/>
+            <w:r>
+              <w:rPr>
+                <w:rFonts w:ascii="Courier New" w:hAnsi="Courier New" w:cs="Courier New"/>
+                <w:sz w:val="20"/>
+                <w:szCs w:val="20"/>
+                <w:lang w:eastAsia="en-GB"/>
+              </w:rPr>
+              <w:t>t</w:t>
+            </w:r>
+            <w:r>
+              <w:rPr>
+                <w:rFonts w:ascii="Courier New" w:hAnsi="Courier New" w:cs="Courier New"/>
+                <w:sz w:val="20"/>
+                <w:szCs w:val="20"/>
+                <w:lang w:eastAsia="en-GB"/>
+              </w:rPr>
+              <w:t>opics.subscribe</w:t>
+            </w:r>
+            <w:proofErr w:type="spellEnd"/>
+            <w:r>
+              <w:rPr>
+                <w:rFonts w:ascii="Courier New" w:hAnsi="Courier New" w:cs="Courier New"/>
+                <w:sz w:val="20"/>
+                <w:szCs w:val="20"/>
+                <w:lang w:eastAsia="en-GB"/>
+              </w:rPr>
+              <w:t>(</w:t>
+            </w:r>
+            <w:proofErr w:type="gramEnd"/>
+            <w:r>
+              <w:rPr>
+                <w:rFonts w:ascii="Courier New" w:hAnsi="Courier New" w:cs="Courier New"/>
+                <w:sz w:val="20"/>
+                <w:szCs w:val="20"/>
+                <w:lang w:eastAsia="en-GB"/>
+              </w:rPr>
+              <w:t>‘sensor/temperature’)</w:t>
+            </w:r>
+            <w:r>
+              <w:rPr>
+                <w:rFonts w:ascii="Courier New" w:hAnsi="Courier New" w:cs="Courier New"/>
+                <w:sz w:val="20"/>
+                <w:szCs w:val="20"/>
+                <w:lang w:eastAsia="en-GB"/>
+              </w:rPr>
+              <w:t>.</w:t>
+            </w:r>
+          </w:p>
+          <w:p>
+            <w:pPr>
+              <w:rPr>
+                <w:rFonts w:ascii="Courier New" w:hAnsi="Courier New" w:cs="Courier New"/>
+                <w:sz w:val="20"/>
+                <w:szCs w:val="20"/>
+                <w:lang w:eastAsia="en-GB"/>
+              </w:rPr>
+            </w:pPr>
+            <w:r>
+              <w:rPr>
+                <w:rFonts w:ascii="Courier New" w:hAnsi="Courier New" w:cs="Courier New"/>
+                <w:sz w:val="20"/>
+                <w:szCs w:val="20"/>
+                <w:lang w:eastAsia="en-GB"/>
+              </w:rPr>
+              <w:t xml:space="preserve">                           </w:t>
+            </w:r>
+            <w:proofErr w:type="spellStart"/>
+            <w:r>
+              <w:rPr>
+                <w:rFonts w:ascii="Courier New" w:hAnsi="Courier New" w:cs="Courier New"/>
+                <w:sz w:val="20"/>
+                <w:szCs w:val="20"/>
+                <w:lang w:eastAsia="en-GB"/>
+              </w:rPr>
+              <w:t>whenComplete</w:t>
+            </w:r>
+            <w:proofErr w:type="spellEnd"/>
+            <w:r>
+              <w:rPr>
+                <w:rFonts w:ascii="Courier New" w:hAnsi="Courier New" w:cs="Courier New"/>
+                <w:sz w:val="20"/>
+                <w:szCs w:val="20"/>
+                <w:lang w:eastAsia="en-GB"/>
+              </w:rPr>
+              <w:t>((</w:t>
+            </w:r>
+            <w:proofErr w:type="spellStart"/>
+            <w:r>
+              <w:rPr>
+                <w:rFonts w:ascii="Courier New" w:hAnsi="Courier New" w:cs="Courier New"/>
+                <w:sz w:val="20"/>
+                <w:szCs w:val="20"/>
+                <w:lang w:eastAsia="en-GB"/>
+              </w:rPr>
+              <w:t>voidResult</w:t>
+            </w:r>
+            <w:proofErr w:type="spellEnd"/>
+            <w:r>
+              <w:rPr>
+                <w:rFonts w:ascii="Courier New" w:hAnsi="Courier New" w:cs="Courier New"/>
+                <w:sz w:val="20"/>
+                <w:szCs w:val="20"/>
+                <w:lang w:eastAsia="en-GB"/>
+              </w:rPr>
+              <w:t>, exception) -&gt; {</w:t>
+            </w:r>
+          </w:p>
+          <w:p>
+            <w:pPr>
+              <w:rPr>
+                <w:rFonts w:ascii="Courier New" w:hAnsi="Courier New" w:cs="Courier New"/>
+                <w:sz w:val="20"/>
+                <w:szCs w:val="20"/>
+                <w:lang w:eastAsia="en-GB"/>
+              </w:rPr>
+            </w:pPr>
+            <w:r>
+              <w:rPr>
+                <w:rFonts w:ascii="Courier New" w:hAnsi="Courier New" w:cs="Courier New"/>
+                <w:sz w:val="20"/>
+                <w:szCs w:val="20"/>
+                <w:lang w:eastAsia="en-GB"/>
+              </w:rPr>
+              <w:t xml:space="preserve">                               if (exception != null) {</w:t>
+            </w:r>
+          </w:p>
+          <w:p>
+            <w:pPr>
+              <w:rPr>
+                <w:rFonts w:ascii="Courier New" w:hAnsi="Courier New" w:cs="Courier New"/>
+                <w:sz w:val="20"/>
+                <w:szCs w:val="20"/>
+                <w:lang w:eastAsia="en-GB"/>
+              </w:rPr>
+            </w:pPr>
+            <w:r>
+              <w:rPr>
+                <w:rFonts w:ascii="Courier New" w:hAnsi="Courier New" w:cs="Courier New"/>
+                <w:sz w:val="20"/>
+                <w:szCs w:val="20"/>
+                <w:lang w:eastAsia="en-GB"/>
+              </w:rPr>
+              <w:t xml:space="preserve">                                    LOG.info(‘subscription failed’, exception);</w:t>
+            </w:r>
+          </w:p>
+          <w:p>
+            <w:pPr>
+              <w:rPr>
+                <w:rFonts w:ascii="Courier New" w:hAnsi="Courier New" w:cs="Courier New"/>
+                <w:sz w:val="20"/>
+                <w:szCs w:val="20"/>
+                <w:lang w:eastAsia="en-GB"/>
+              </w:rPr>
+            </w:pPr>
+            <w:r>
+              <w:rPr>
+                <w:rFonts w:ascii="Courier New" w:hAnsi="Courier New" w:cs="Courier New"/>
+                <w:sz w:val="20"/>
+                <w:szCs w:val="20"/>
+                <w:lang w:eastAsia="en-GB"/>
+              </w:rPr>
+              <w:t xml:space="preserve">                               }</w:t>
+            </w:r>
+          </w:p>
+          <w:p>
+            <w:pPr>
+              <w:rPr>
+                <w:rFonts w:ascii="Courier New" w:hAnsi="Courier New" w:cs="Courier New"/>
+                <w:sz w:val="20"/>
+                <w:szCs w:val="20"/>
+                <w:lang w:eastAsia="en-GB"/>
+              </w:rPr>
+            </w:pPr>
+            <w:r>
+              <w:rPr>
+                <w:rFonts w:ascii="Courier New" w:hAnsi="Courier New" w:cs="Courier New"/>
+                <w:sz w:val="20"/>
+                <w:szCs w:val="20"/>
+                <w:lang w:eastAsia="en-GB"/>
+              </w:rPr>
+              <w:t xml:space="preserve">                           });</w:t>
+            </w:r>
+          </w:p>
+          <w:p>
+            <w:pPr>
+              <w:rPr>
+                <w:rFonts w:ascii="Courier New" w:hAnsi="Courier New" w:cs="Courier New"/>
+                <w:sz w:val="20"/>
+                <w:szCs w:val="20"/>
+                <w:lang w:eastAsia="en-GB"/>
+              </w:rPr>
+            </w:pPr>
+            <w:r>
+              <w:rPr>
+                <w:rFonts w:ascii="Courier New" w:hAnsi="Courier New" w:cs="Courier New"/>
+                <w:sz w:val="20"/>
+                <w:szCs w:val="20"/>
+                <w:lang w:eastAsia="en-GB"/>
+              </w:rPr>
+              <w:t xml:space="preserve">                       }</w:t>
+            </w:r>
+          </w:p>
+          <w:p>
+            <w:pPr>
+              <w:rPr>
+                <w:rFonts w:ascii="Courier New" w:hAnsi="Courier New" w:cs="Courier New"/>
+                <w:sz w:val="20"/>
+                <w:szCs w:val="20"/>
+                <w:lang w:eastAsia="en-GB"/>
+              </w:rPr>
+            </w:pPr>
+            <w:r>
+              <w:rPr>
+                <w:rFonts w:ascii="Courier New" w:hAnsi="Courier New" w:cs="Courier New"/>
+                <w:sz w:val="20"/>
+                <w:szCs w:val="20"/>
+                <w:lang w:eastAsia="en-GB"/>
+              </w:rPr>
+              <w:t>// Close session</w:t>
+            </w:r>
+          </w:p>
+          <w:p>
+            <w:pPr>
+              <w:rPr>
+                <w:rFonts w:ascii="Courier New" w:hAnsi="Courier New" w:cs="Courier New"/>
+                <w:sz w:val="20"/>
+                <w:szCs w:val="20"/>
+                <w:lang w:eastAsia="en-GB"/>
+              </w:rPr>
+            </w:pPr>
+            <w:r>
+              <w:rPr>
+                <w:rFonts w:ascii="Courier New" w:hAnsi="Courier New" w:cs="Courier New"/>
+                <w:sz w:val="20"/>
+                <w:szCs w:val="20"/>
+                <w:lang w:eastAsia="en-GB"/>
+              </w:rPr>
+              <w:t xml:space="preserve">    public void close() {</w:t>
+            </w:r>
+          </w:p>
+          <w:p>
+            <w:pPr>
+              <w:rPr>
+                <w:rFonts w:ascii="Courier New" w:hAnsi="Courier New" w:cs="Courier New"/>
+                <w:sz w:val="20"/>
+                <w:szCs w:val="20"/>
+                <w:lang w:eastAsia="en-GB"/>
+              </w:rPr>
+            </w:pPr>
+            <w:r>
+              <w:rPr>
+                <w:rFonts w:ascii="Courier New" w:hAnsi="Courier New" w:cs="Courier New"/>
+                <w:sz w:val="20"/>
+                <w:szCs w:val="20"/>
+                <w:lang w:eastAsia="en-GB"/>
+              </w:rPr>
+              <w:t xml:space="preserve">        </w:t>
+            </w:r>
+            <w:proofErr w:type="spellStart"/>
+            <w:r>
+              <w:rPr>
+                <w:rFonts w:ascii="Courier New" w:hAnsi="Courier New" w:cs="Courier New"/>
+                <w:sz w:val="20"/>
+                <w:szCs w:val="20"/>
+                <w:lang w:eastAsia="en-GB"/>
+              </w:rPr>
+              <w:t>session.close</w:t>
+            </w:r>
+            <w:proofErr w:type="spellEnd"/>
+            <w:r>
+              <w:rPr>
+                <w:rFonts w:ascii="Courier New" w:hAnsi="Courier New" w:cs="Courier New"/>
+                <w:sz w:val="20"/>
+                <w:szCs w:val="20"/>
+                <w:lang w:eastAsia="en-GB"/>
+              </w:rPr>
+              <w:t>();</w:t>
+            </w:r>
+          </w:p>
+          <w:p>
+            <w:pPr>
+              <w:rPr>
+                <w:rFonts w:ascii="Courier New" w:hAnsi="Courier New" w:cs="Courier New"/>
+                <w:sz w:val="20"/>
+                <w:szCs w:val="20"/>
+                <w:lang w:eastAsia="en-GB"/>
+              </w:rPr>
+            </w:pPr>
+            <w:r>
+              <w:rPr>
+                <w:rFonts w:ascii="Courier New" w:hAnsi="Courier New" w:cs="Courier New"/>
+                <w:sz w:val="20"/>
+                <w:szCs w:val="20"/>
+                <w:lang w:eastAsia="en-GB"/>
+              </w:rPr>
+              <w:t xml:space="preserve">    }</w:t>
+            </w:r>
+          </w:p>
+          <w:p>
+            <w:pPr>
+              <w:rPr>
+                <w:rFonts w:ascii="Courier New" w:hAnsi="Courier New" w:cs="Courier New"/>
+                <w:sz w:val="20"/>
+                <w:szCs w:val="20"/>
+                <w:lang w:eastAsia="en-GB"/>
+              </w:rPr>
+            </w:pPr>
+          </w:p>
+          <w:p>
+            <w:pPr>
+              <w:rPr>
+                <w:rFonts w:ascii="Courier New" w:hAnsi="Courier New" w:cs="Courier New"/>
+                <w:sz w:val="20"/>
+                <w:szCs w:val="20"/>
+                <w:lang w:eastAsia="en-GB"/>
+              </w:rPr>
+            </w:pPr>
+            <w:r>
+              <w:rPr>
+                <w:rFonts w:ascii="Courier New" w:hAnsi="Courier New" w:cs="Courier New"/>
+                <w:sz w:val="20"/>
+                <w:szCs w:val="20"/>
+                <w:lang w:eastAsia="en-GB"/>
+              </w:rPr>
+              <w:t>// Notification of new String value.</w:t>
+            </w:r>
+          </w:p>
+          <w:p>
+            <w:pPr>
+              <w:rPr>
+                <w:rFonts w:ascii="Courier New" w:hAnsi="Courier New" w:cs="Courier New"/>
+                <w:sz w:val="20"/>
+                <w:szCs w:val="20"/>
+                <w:lang w:eastAsia="en-GB"/>
+              </w:rPr>
+            </w:pPr>
+            <w:r>
+              <w:rPr>
+                <w:rFonts w:ascii="Courier New" w:hAnsi="Courier New" w:cs="Courier New"/>
+                <w:sz w:val="20"/>
+                <w:szCs w:val="20"/>
+                <w:lang w:eastAsia="en-GB"/>
+              </w:rPr>
+              <w:t xml:space="preserve">    public interface </w:t>
+            </w:r>
+            <w:proofErr w:type="spellStart"/>
+            <w:r>
+              <w:rPr>
+                <w:rFonts w:ascii="Courier New" w:hAnsi="Courier New" w:cs="Courier New"/>
+                <w:sz w:val="20"/>
+                <w:szCs w:val="20"/>
+                <w:lang w:eastAsia="en-GB"/>
+              </w:rPr>
+              <w:t>StringListener</w:t>
+            </w:r>
+            <w:proofErr w:type="spellEnd"/>
+            <w:r>
+              <w:rPr>
+                <w:rFonts w:ascii="Courier New" w:hAnsi="Courier New" w:cs="Courier New"/>
+                <w:sz w:val="20"/>
+                <w:szCs w:val="20"/>
+                <w:lang w:eastAsia="en-GB"/>
+              </w:rPr>
+              <w:t xml:space="preserve"> {</w:t>
+            </w:r>
+          </w:p>
+          <w:p>
+            <w:pPr>
+              <w:rPr>
+                <w:rFonts w:ascii="Courier New" w:hAnsi="Courier New" w:cs="Courier New"/>
+                <w:sz w:val="20"/>
+                <w:szCs w:val="20"/>
+                <w:lang w:eastAsia="en-GB"/>
+              </w:rPr>
+            </w:pPr>
+            <w:r>
+              <w:rPr>
+                <w:rFonts w:ascii="Courier New" w:hAnsi="Courier New" w:cs="Courier New"/>
+                <w:sz w:val="20"/>
+                <w:szCs w:val="20"/>
+                <w:lang w:eastAsia="en-GB"/>
+              </w:rPr>
+              <w:t xml:space="preserve">        void </w:t>
+            </w:r>
+            <w:proofErr w:type="spellStart"/>
+            <w:r>
+              <w:rPr>
+                <w:rFonts w:ascii="Courier New" w:hAnsi="Courier New" w:cs="Courier New"/>
+                <w:sz w:val="20"/>
+                <w:szCs w:val="20"/>
+                <w:lang w:eastAsia="en-GB"/>
+              </w:rPr>
+              <w:t>onNewValue</w:t>
+            </w:r>
+            <w:proofErr w:type="spellEnd"/>
+            <w:r>
+              <w:rPr>
+                <w:rFonts w:ascii="Courier New" w:hAnsi="Courier New" w:cs="Courier New"/>
+                <w:sz w:val="20"/>
+                <w:szCs w:val="20"/>
+                <w:lang w:eastAsia="en-GB"/>
+              </w:rPr>
+              <w:t>(String topic, String value);</w:t>
+            </w:r>
+          </w:p>
+          <w:p>
+            <w:pPr>
+              <w:rPr>
+                <w:rFonts w:ascii="Courier New" w:hAnsi="Courier New" w:cs="Courier New"/>
+                <w:sz w:val="20"/>
+                <w:szCs w:val="20"/>
+                <w:lang w:eastAsia="en-GB"/>
+              </w:rPr>
+            </w:pPr>
+            <w:r>
+              <w:rPr>
+                <w:rFonts w:ascii="Courier New" w:hAnsi="Courier New" w:cs="Courier New"/>
+                <w:sz w:val="20"/>
+                <w:szCs w:val="20"/>
+                <w:lang w:eastAsia="en-GB"/>
+              </w:rPr>
+              <w:t xml:space="preserve">    }</w:t>
+            </w:r>
+          </w:p>
+          <w:p>
+            <w:pPr>
+              <w:rPr>
+                <w:rFonts w:ascii="Courier New" w:hAnsi="Courier New" w:cs="Courier New"/>
+                <w:sz w:val="20"/>
+                <w:szCs w:val="20"/>
+                <w:lang w:eastAsia="en-GB"/>
+              </w:rPr>
+            </w:pPr>
+          </w:p>
+          <w:p>
+            <w:pPr>
+              <w:rPr>
+                <w:rFonts w:ascii="Courier New" w:hAnsi="Courier New" w:cs="Courier New"/>
+                <w:sz w:val="20"/>
+                <w:szCs w:val="20"/>
+                <w:lang w:eastAsia="en-GB"/>
+              </w:rPr>
+            </w:pPr>
+            <w:r>
+              <w:rPr>
+                <w:rFonts w:ascii="Courier New" w:hAnsi="Courier New" w:cs="Courier New"/>
+                <w:sz w:val="20"/>
+                <w:szCs w:val="20"/>
+                <w:lang w:eastAsia="en-GB"/>
+              </w:rPr>
+              <w:t>}</w:t>
+            </w:r>
+            <w:r>
+              <w:rPr>
+                <w:lang w:eastAsia="en-GB"/>
+              </w:rPr>
+              <w:t xml:space="preserve"> </w:t>
+            </w:r>
+          </w:p>
+        </w:tc>
+      </w:tr>
+    </w:tbl>
+    <w:p>
+      <w:pPr>
+        <w:rPr>
+          <w:lang w:eastAsia="en-GB"/>
+        </w:rPr>
+      </w:pPr>
+    </w:p>
+    <w:p>
+      <w:pPr>
+        <w:rPr>
+          <w:lang w:eastAsia="en-GB"/>
+        </w:rPr>
+      </w:pPr>
+    </w:p>
+    <w:p>
+      <w:pPr>
+        <w:rPr>
+          <w:lang w:eastAsia="en-GB"/>
+        </w:rPr>
+      </w:pPr>
+    </w:p>
+    <w:p>
+      <w:pPr>
+        <w:rPr>
+          <w:lang w:eastAsia="en-GB"/>
+        </w:rPr>
+      </w:pPr>
+    </w:p>
+    <w:p>
+      <w:r>
+        <w:lastRenderedPageBreak/>
+        <w:t xml:space="preserve">The above code demonstrates the concepts in Diffusion of accessing a topics state and value as well as performing topic loading and fetching. </w:t>
+      </w:r>
+    </w:p>
+    <w:p>
+      <w:r>
+        <w:t>In the above example, we see the client connecting to the broker, loading the topic that it wants to subscribe to via the broker</w:t>
+      </w:r>
+      <w:proofErr w:type="gramStart"/>
+      <w:r>
+        <w:t>,  and</w:t>
+      </w:r>
+      <w:proofErr w:type="gramEnd"/>
+      <w:r>
+        <w:t xml:space="preserve"> then waiting for the topics value to change, at which time it fetches the new value that it can use for further processing. </w:t>
+      </w:r>
+    </w:p>
+    <w:p>
+      <w:r>
+        <w:t>Note that in this simple example with a single 64 bit integer value, that value will always be sent to the subscribers since it changes constantly, however, if the topic contained a second value, and that value did not change, then Diffusion would not send this unchanged value over the network as it does not provide any benefit and</w:t>
+      </w:r>
       <w:bookmarkStart w:id="0" w:name="_GoBack"/>
       <w:bookmarkEnd w:id="0"/>
-    </w:p>
+      <w:r>
+        <w:t xml:space="preserve"> consumes network bandwidth unnecessarily. </w:t>
+      </w:r>
+    </w:p>
+    <w:p/>
     <w:p/>
     <w:sectPr>
       <w:pgSz w:w="11906" w:h="16838"/>
@@ -1652,6 +4891,119 @@
     </w:lvl>
   </w:abstractNum>
   <w:abstractNum w:abstractNumId="1" w15:restartNumberingAfterBreak="0">
+    <w:nsid w:val="2A8F6A24"/>
+    <w:multiLevelType w:val="hybridMultilevel"/>
+    <w:tmpl w:val="66AC5866"/>
+    <w:lvl w:ilvl="0" w:tplc="08090001">
+      <w:start w:val="1"/>
+      <w:numFmt w:val="bullet"/>
+      <w:lvlText w:val=""/>
+      <w:lvlJc w:val="left"/>
+      <w:pPr>
+        <w:ind w:left="720" w:hanging="360"/>
+      </w:pPr>
+      <w:rPr>
+        <w:rFonts w:ascii="Symbol" w:hAnsi="Symbol" w:hint="default"/>
+      </w:rPr>
+    </w:lvl>
+    <w:lvl w:ilvl="1" w:tplc="08090003">
+      <w:start w:val="1"/>
+      <w:numFmt w:val="bullet"/>
+      <w:lvlText w:val="o"/>
+      <w:lvlJc w:val="left"/>
+      <w:pPr>
+        <w:ind w:left="1440" w:hanging="360"/>
+      </w:pPr>
+      <w:rPr>
+        <w:rFonts w:ascii="Courier New" w:hAnsi="Courier New" w:cs="Courier New" w:hint="default"/>
+      </w:rPr>
+    </w:lvl>
+    <w:lvl w:ilvl="2" w:tplc="08090005" w:tentative="1">
+      <w:start w:val="1"/>
+      <w:numFmt w:val="bullet"/>
+      <w:lvlText w:val=""/>
+      <w:lvlJc w:val="left"/>
+      <w:pPr>
+        <w:ind w:left="2160" w:hanging="360"/>
+      </w:pPr>
+      <w:rPr>
+        <w:rFonts w:ascii="Wingdings" w:hAnsi="Wingdings" w:hint="default"/>
+      </w:rPr>
+    </w:lvl>
+    <w:lvl w:ilvl="3" w:tplc="08090001" w:tentative="1">
+      <w:start w:val="1"/>
+      <w:numFmt w:val="bullet"/>
+      <w:lvlText w:val=""/>
+      <w:lvlJc w:val="left"/>
+      <w:pPr>
+        <w:ind w:left="2880" w:hanging="360"/>
+      </w:pPr>
+      <w:rPr>
+        <w:rFonts w:ascii="Symbol" w:hAnsi="Symbol" w:hint="default"/>
+      </w:rPr>
+    </w:lvl>
+    <w:lvl w:ilvl="4" w:tplc="08090003" w:tentative="1">
+      <w:start w:val="1"/>
+      <w:numFmt w:val="bullet"/>
+      <w:lvlText w:val="o"/>
+      <w:lvlJc w:val="left"/>
+      <w:pPr>
+        <w:ind w:left="3600" w:hanging="360"/>
+      </w:pPr>
+      <w:rPr>
+        <w:rFonts w:ascii="Courier New" w:hAnsi="Courier New" w:cs="Courier New" w:hint="default"/>
+      </w:rPr>
+    </w:lvl>
+    <w:lvl w:ilvl="5" w:tplc="08090005" w:tentative="1">
+      <w:start w:val="1"/>
+      <w:numFmt w:val="bullet"/>
+      <w:lvlText w:val=""/>
+      <w:lvlJc w:val="left"/>
+      <w:pPr>
+        <w:ind w:left="4320" w:hanging="360"/>
+      </w:pPr>
+      <w:rPr>
+        <w:rFonts w:ascii="Wingdings" w:hAnsi="Wingdings" w:hint="default"/>
+      </w:rPr>
+    </w:lvl>
+    <w:lvl w:ilvl="6" w:tplc="08090001" w:tentative="1">
+      <w:start w:val="1"/>
+      <w:numFmt w:val="bullet"/>
+      <w:lvlText w:val=""/>
+      <w:lvlJc w:val="left"/>
+      <w:pPr>
+        <w:ind w:left="5040" w:hanging="360"/>
+      </w:pPr>
+      <w:rPr>
+        <w:rFonts w:ascii="Symbol" w:hAnsi="Symbol" w:hint="default"/>
+      </w:rPr>
+    </w:lvl>
+    <w:lvl w:ilvl="7" w:tplc="08090003" w:tentative="1">
+      <w:start w:val="1"/>
+      <w:numFmt w:val="bullet"/>
+      <w:lvlText w:val="o"/>
+      <w:lvlJc w:val="left"/>
+      <w:pPr>
+        <w:ind w:left="5760" w:hanging="360"/>
+      </w:pPr>
+      <w:rPr>
+        <w:rFonts w:ascii="Courier New" w:hAnsi="Courier New" w:cs="Courier New" w:hint="default"/>
+      </w:rPr>
+    </w:lvl>
+    <w:lvl w:ilvl="8" w:tplc="08090005" w:tentative="1">
+      <w:start w:val="1"/>
+      <w:numFmt w:val="bullet"/>
+      <w:lvlText w:val=""/>
+      <w:lvlJc w:val="left"/>
+      <w:pPr>
+        <w:ind w:left="6480" w:hanging="360"/>
+      </w:pPr>
+      <w:rPr>
+        <w:rFonts w:ascii="Wingdings" w:hAnsi="Wingdings" w:hint="default"/>
+      </w:rPr>
+    </w:lvl>
+  </w:abstractNum>
+  <w:abstractNum w:abstractNumId="2" w15:restartNumberingAfterBreak="0">
     <w:nsid w:val="3D5762CD"/>
     <w:multiLevelType w:val="hybridMultilevel"/>
     <w:tmpl w:val="4B4E4DB4"/>
@@ -1765,10 +5117,13 @@
     </w:lvl>
   </w:abstractNum>
   <w:num w:numId="1">
-    <w:abstractNumId w:val="1"/>
+    <w:abstractNumId w:val="2"/>
   </w:num>
   <w:num w:numId="2">
     <w:abstractNumId w:val="0"/>
+  </w:num>
+  <w:num w:numId="3">
+    <w:abstractNumId w:val="1"/>
   </w:num>
 </w:numbering>
 </file>
@@ -2213,6 +5568,7 @@
   <w:style w:type="character" w:default="1" w:styleId="DefaultParagraphFont">
     <w:name w:val="Default Paragraph Font"/>
     <w:uiPriority w:val="1"/>
+    <w:semiHidden/>
     <w:unhideWhenUsed/>
   </w:style>
   <w:style w:type="table" w:default="1" w:styleId="TableNormal">
@@ -2403,13 +5759,17 @@
     <w:name w:val="Hyperlink"/>
     <w:basedOn w:val="DefaultParagraphFont"/>
     <w:uiPriority w:val="99"/>
-    <w:semiHidden/>
     <w:unhideWhenUsed/>
     <w:rsid w:val="00192A46"/>
     <w:rPr>
       <w:color w:val="0000FF"/>
       <w:u w:val="single"/>
     </w:rPr>
+  </w:style>
+  <w:style w:type="character" w:customStyle="1" w:styleId="ph">
+    <w:name w:val="ph"/>
+    <w:basedOn w:val="DefaultParagraphFont"/>
+    <w:rsid w:val="00FF3B82"/>
   </w:style>
 </w:styles>
 </file>
@@ -2673,4 +6033,16 @@
     </a:ext>
   </a:extLst>
 </a:theme>
+</file>
+
+<file path=customXml/item1.xml><?xml version="1.0" encoding="utf-8"?>
+<b:Sources xmlns:b="http://schemas.openxmlformats.org/officeDocument/2006/bibliography" xmlns="http://schemas.openxmlformats.org/officeDocument/2006/bibliography" SelectedStyle="\APASixthEditionOfficeOnline.xsl" StyleName="APA" Version="6"/>
+</file>
+
+<file path=customXml/itemProps1.xml><?xml version="1.0" encoding="utf-8"?>
+<ds:datastoreItem xmlns:ds="http://schemas.openxmlformats.org/officeDocument/2006/customXml" ds:itemID="{2ECEFAA3-8312-48E9-ADD1-926B5422BBC8}">
+  <ds:schemaRefs>
+    <ds:schemaRef ds:uri="http://schemas.openxmlformats.org/officeDocument/2006/bibliography"/>
+  </ds:schemaRefs>
+</ds:datastoreItem>
 </file>
</xml_diff>

<commit_message>
Fixed some typos in document
</commit_message>
<xml_diff>
--- a/docs/Diffusion Cloud Manual.docx
+++ b/docs/Diffusion Cloud Manual.docx
@@ -1556,33 +1556,25 @@
         <w:rPr>
           <w:lang w:eastAsia="en-GB"/>
         </w:rPr>
-        <w:t xml:space="preserve"> min Java</w:t>
-      </w:r>
-      <w:r>
-        <w:rPr>
-          <w:lang w:eastAsia="en-GB"/>
-        </w:rPr>
-        <w:t xml:space="preserve"> to </w:t>
-      </w:r>
-      <w:proofErr w:type="gramStart"/>
-      <w:r>
-        <w:rPr>
-          <w:lang w:eastAsia="en-GB"/>
-        </w:rPr>
-        <w:t xml:space="preserve">implement </w:t>
-      </w:r>
-      <w:r>
-        <w:rPr>
-          <w:lang w:eastAsia="en-GB"/>
-        </w:rPr>
-        <w:t xml:space="preserve"> and</w:t>
-      </w:r>
-      <w:proofErr w:type="gramEnd"/>
-      <w:r>
-        <w:rPr>
-          <w:lang w:eastAsia="en-GB"/>
-        </w:rPr>
-        <w:t xml:space="preserve"> update </w:t>
+        <w:t xml:space="preserve">, </w:t>
+      </w:r>
+      <w:r>
+        <w:rPr>
+          <w:lang w:eastAsia="en-GB"/>
+        </w:rPr>
+        <w:t>in Java</w:t>
+      </w:r>
+      <w:r>
+        <w:rPr>
+          <w:lang w:eastAsia="en-GB"/>
+        </w:rPr>
+        <w:t xml:space="preserve"> to implement </w:t>
+      </w:r>
+      <w:r>
+        <w:rPr>
+          <w:lang w:eastAsia="en-GB"/>
+        </w:rPr>
+        <w:t xml:space="preserve">and update </w:t>
       </w:r>
       <w:r>
         <w:rPr>
@@ -3152,6 +3144,8 @@
         </w:rPr>
         <w:t xml:space="preserve">Next, we update the topic by iterating a thousand times and incrementing the temperature value by one each time, then publishing that value. </w:t>
       </w:r>
+      <w:bookmarkStart w:id="0" w:name="_GoBack"/>
+      <w:bookmarkEnd w:id="0"/>
     </w:p>
     <w:p>
       <w:pPr>
@@ -4779,12 +4773,7 @@
     </w:p>
     <w:p>
       <w:r>
-        <w:t>Note that in this simple example with a single 64 bit integer value, that value will always be sent to the subscribers since it changes constantly, however, if the topic contained a second value, and that value did not change, then Diffusion would not send this unchanged value over the network as it does not provide any benefit and</w:t>
-      </w:r>
-      <w:bookmarkStart w:id="0" w:name="_GoBack"/>
-      <w:bookmarkEnd w:id="0"/>
-      <w:r>
-        <w:t xml:space="preserve"> consumes network bandwidth unnecessarily. </w:t>
+        <w:t xml:space="preserve">Note that in this simple example with a single 64 bit integer value, that value will always be sent to the subscribers since it changes constantly, however, if the topic contained a second value, and that value did not change, then Diffusion would not send this unchanged value over the network as it does not provide any benefit and consumes network bandwidth unnecessarily. </w:t>
       </w:r>
     </w:p>
     <w:p/>
@@ -6040,7 +6029,7 @@
 </file>
 
 <file path=customXml/itemProps1.xml><?xml version="1.0" encoding="utf-8"?>
-<ds:datastoreItem xmlns:ds="http://schemas.openxmlformats.org/officeDocument/2006/customXml" ds:itemID="{2ECEFAA3-8312-48E9-ADD1-926B5422BBC8}">
+<ds:datastoreItem xmlns:ds="http://schemas.openxmlformats.org/officeDocument/2006/customXml" ds:itemID="{8BBEBFCF-36DC-4A55-A52C-AF5E451EF226}">
   <ds:schemaRefs>
     <ds:schemaRef ds:uri="http://schemas.openxmlformats.org/officeDocument/2006/bibliography"/>
   </ds:schemaRefs>

</xml_diff>